<commit_message>
add corrections into cli service documentation
</commit_message>
<xml_diff>
--- a/docs/CLI_terminal_comm_protocol.docx
+++ b/docs/CLI_terminal_comm_protocol.docx
@@ -330,14 +330,17 @@
       </w:pPr>
       <w:r>
         <w:rPr/>
-        <w:t>2) Прерывание выполнения текущей выполняющейся команды:</w:t>
-      </w:r>
-    </w:p>
-    <w:p>
-      <w:pPr>
-        <w:pStyle w:val="style0"/>
-        <w:jc w:val="both"/>
-        <w:rPr/>
+        <w:t>2) Выход из текущего режима работы:</w:t>
+      </w:r>
+    </w:p>
+    <w:p>
+      <w:pPr>
+        <w:pStyle w:val="style0"/>
+        <w:jc w:val="both"/>
+        <w:rPr>
+          <w:b w:val="false"/>
+          <w:bCs w:val="false"/>
+        </w:rPr>
       </w:pPr>
       <w:r>
         <w:rPr/>
@@ -349,7 +352,120 @@
           <w:b/>
           <w:bCs/>
         </w:rPr>
+        <w:t xml:space="preserve">{command, </w:t>
+      </w:r>
+      <w:r>
+        <w:rPr>
+          <w:b/>
+          <w:bCs/>
+          <w:color w:val="000000"/>
+        </w:rPr>
+        <w:t>"current_mode_end"</w:t>
+      </w:r>
+      <w:r>
+        <w:rPr>
+          <w:b/>
+          <w:bCs/>
+        </w:rPr>
+        <w:t>}</w:t>
+      </w:r>
+      <w:r>
+        <w:rPr>
+          <w:b w:val="false"/>
+          <w:bCs w:val="false"/>
+        </w:rPr>
+        <w:t xml:space="preserve">. </w:t>
+      </w:r>
+      <w:r>
+        <w:rPr>
+          <w:b w:val="false"/>
+          <w:bCs w:val="false"/>
+        </w:rPr>
+        <w:t>Ответы с сервера такие же, как и в случае 1.</w:t>
+      </w:r>
+    </w:p>
+    <w:p>
+      <w:pPr>
+        <w:pStyle w:val="style0"/>
+        <w:jc w:val="both"/>
+        <w:rPr/>
+      </w:pPr>
+      <w:r>
+        <w:rPr/>
+        <w:t>3</w:t>
+      </w:r>
+      <w:r>
+        <w:rPr/>
+        <w:t>) Прерывание выполнения текущей выполняющейся команды:</w:t>
+      </w:r>
+    </w:p>
+    <w:p>
+      <w:pPr>
+        <w:pStyle w:val="style0"/>
+        <w:jc w:val="both"/>
+        <w:rPr/>
+      </w:pPr>
+      <w:r>
+        <w:rPr/>
+        <w:tab/>
+        <w:t xml:space="preserve">Запрос на сервер: </w:t>
+      </w:r>
+      <w:r>
+        <w:rPr>
+          <w:b/>
+          <w:bCs/>
+        </w:rPr>
         <w:t>{interrupt}</w:t>
+      </w:r>
+      <w:r>
+        <w:rPr/>
+        <w:t>.</w:t>
+      </w:r>
+    </w:p>
+    <w:p>
+      <w:pPr>
+        <w:pStyle w:val="style0"/>
+        <w:jc w:val="both"/>
+        <w:rPr/>
+      </w:pPr>
+      <w:r>
+        <w:rPr/>
+        <w:tab/>
+        <w:t>Ответ с сервера: ничего.</w:t>
+      </w:r>
+    </w:p>
+    <w:p>
+      <w:pPr>
+        <w:pStyle w:val="style0"/>
+        <w:jc w:val="both"/>
+        <w:rPr/>
+      </w:pPr>
+      <w:r>
+        <w:rPr/>
+        <w:t>4</w:t>
+      </w:r>
+      <w:r>
+        <w:rPr/>
+        <w:t>) Запрос текущего состояния:</w:t>
+      </w:r>
+    </w:p>
+    <w:p>
+      <w:pPr>
+        <w:pStyle w:val="style0"/>
+        <w:jc w:val="both"/>
+        <w:rPr/>
+      </w:pPr>
+      <w:r>
+        <w:rPr/>
+        <w:tab/>
+        <w:t xml:space="preserve">Запрос на сервер: </w:t>
+      </w:r>
+      <w:r>
+        <w:rPr>
+          <w:b/>
+          <w:bCs/>
+        </w:rPr>
+        <w:t>{current_state_request}</w:t>
       </w:r>
       <w:r>
         <w:rPr/>
@@ -368,19 +484,41 @@
         <w:t xml:space="preserve">Ответ с сервера: </w:t>
       </w:r>
       <w:r>
-        <w:rPr/>
-        <w:t>ничего.</w:t>
-      </w:r>
-    </w:p>
-    <w:p>
-      <w:pPr>
-        <w:pStyle w:val="style0"/>
-        <w:jc w:val="both"/>
-        <w:rPr/>
-      </w:pPr>
-      <w:r>
-        <w:rPr/>
-        <w:t>3) Запрос текущего состояния:</w:t>
+        <w:rPr>
+          <w:b/>
+          <w:bCs/>
+        </w:rPr>
+        <w:t>{current_state_response, Prompt}</w:t>
+      </w:r>
+      <w:r>
+        <w:rPr/>
+        <w:t xml:space="preserve">, где </w:t>
+      </w:r>
+      <w:r>
+        <w:rPr>
+          <w:b/>
+          <w:bCs/>
+        </w:rPr>
+        <w:t>Prompt</w:t>
+      </w:r>
+      <w:r>
+        <w:rPr/>
+        <w:t xml:space="preserve"> - текущая строка подсказки (prompt).</w:t>
+      </w:r>
+    </w:p>
+    <w:p>
+      <w:pPr>
+        <w:pStyle w:val="style0"/>
+        <w:jc w:val="both"/>
+        <w:rPr/>
+      </w:pPr>
+      <w:r>
+        <w:rPr/>
+        <w:t>5</w:t>
+      </w:r>
+      <w:r>
+        <w:rPr/>
+        <w:t>) Запрос списка расширений:</w:t>
       </w:r>
     </w:p>
     <w:p>
@@ -399,11 +537,38 @@
           <w:b/>
           <w:bCs/>
         </w:rPr>
-        <w:t>{current_state_request}</w:t>
-      </w:r>
-      <w:r>
-        <w:rPr/>
-        <w:t>.</w:t>
+        <w:t>{</w:t>
+      </w:r>
+      <w:bookmarkStart w:id="2" w:name="__DdeLink__120_1044117991"/>
+      <w:r>
+        <w:rPr>
+          <w:b/>
+          <w:bCs/>
+        </w:rPr>
+        <w:t>extension</w:t>
+      </w:r>
+      <w:bookmarkEnd w:id="2"/>
+      <w:r>
+        <w:rPr>
+          <w:b/>
+          <w:bCs/>
+        </w:rPr>
+        <w:t>_request, CommandLine}</w:t>
+      </w:r>
+      <w:r>
+        <w:rPr/>
+        <w:t xml:space="preserve">, где </w:t>
+      </w:r>
+      <w:r>
+        <w:rPr>
+          <w:b/>
+          <w:bCs/>
+        </w:rPr>
+        <w:t>CommandLine</w:t>
+      </w:r>
+      <w:r>
+        <w:rPr/>
+        <w:t xml:space="preserve"> - данные, введенные пользователем, очищенные от пробельных символов с начала и с конца.</w:t>
       </w:r>
     </w:p>
     <w:p>
@@ -422,7 +587,7 @@
           <w:b/>
           <w:bCs/>
         </w:rPr>
-        <w:t>{current_state_response, Prompt}</w:t>
+        <w:t>{extension_response, ExtensionList}</w:t>
       </w:r>
       <w:r>
         <w:rPr/>
@@ -433,101 +598,6 @@
           <w:b/>
           <w:bCs/>
         </w:rPr>
-        <w:t>Prompt</w:t>
-      </w:r>
-      <w:r>
-        <w:rPr/>
-        <w:t xml:space="preserve"> - текущая строка подсказки (prompt).</w:t>
-      </w:r>
-    </w:p>
-    <w:p>
-      <w:pPr>
-        <w:pStyle w:val="style0"/>
-        <w:jc w:val="both"/>
-        <w:rPr/>
-      </w:pPr>
-      <w:r>
-        <w:rPr/>
-        <w:t>4) Запрос списка расширений:</w:t>
-      </w:r>
-    </w:p>
-    <w:p>
-      <w:pPr>
-        <w:pStyle w:val="style0"/>
-        <w:jc w:val="both"/>
-        <w:rPr/>
-      </w:pPr>
-      <w:r>
-        <w:rPr/>
-        <w:tab/>
-        <w:t xml:space="preserve">Запрос на сервер: </w:t>
-      </w:r>
-      <w:r>
-        <w:rPr>
-          <w:b/>
-          <w:bCs/>
-        </w:rPr>
-        <w:t>{</w:t>
-      </w:r>
-      <w:bookmarkStart w:id="2" w:name="__DdeLink__120_1044117991"/>
-      <w:r>
-        <w:rPr>
-          <w:b/>
-          <w:bCs/>
-        </w:rPr>
-        <w:t>extension</w:t>
-      </w:r>
-      <w:bookmarkEnd w:id="2"/>
-      <w:r>
-        <w:rPr>
-          <w:b/>
-          <w:bCs/>
-        </w:rPr>
-        <w:t>_request, CommandLine}</w:t>
-      </w:r>
-      <w:r>
-        <w:rPr/>
-        <w:t xml:space="preserve">, где </w:t>
-      </w:r>
-      <w:r>
-        <w:rPr>
-          <w:b/>
-          <w:bCs/>
-        </w:rPr>
-        <w:t>CommandLine</w:t>
-      </w:r>
-      <w:r>
-        <w:rPr/>
-        <w:t xml:space="preserve"> - данные, введенные пользователем, очищенные от пробельных символов с начала и с конца.</w:t>
-      </w:r>
-    </w:p>
-    <w:p>
-      <w:pPr>
-        <w:pStyle w:val="style0"/>
-        <w:jc w:val="both"/>
-        <w:rPr/>
-      </w:pPr>
-      <w:r>
-        <w:rPr/>
-        <w:tab/>
-        <w:t xml:space="preserve">Ответ с сервера: </w:t>
-      </w:r>
-      <w:r>
-        <w:rPr>
-          <w:b/>
-          <w:bCs/>
-        </w:rPr>
-        <w:t>{extension_response, ExtensionList}</w:t>
-      </w:r>
-      <w:r>
-        <w:rPr/>
-        <w:t xml:space="preserve">, где </w:t>
-      </w:r>
-      <w:r>
-        <w:rPr>
-          <w:b/>
-          <w:bCs/>
-        </w:rPr>
         <w:t>ExtensionList</w:t>
       </w:r>
       <w:r>
@@ -543,7 +613,11 @@
       </w:pPr>
       <w:r>
         <w:rPr/>
-        <w:t>5) Завершение работы:</w:t>
+        <w:t>6</w:t>
+      </w:r>
+      <w:r>
+        <w:rPr/>
+        <w:t>) Завершение работы:</w:t>
       </w:r>
     </w:p>
     <w:p>
@@ -724,11 +798,7 @@
       </w:r>
       <w:r>
         <w:rPr/>
-        <w:t xml:space="preserve">запросом без ответа. Результатом выполнения этого запроса является прерывание выполнения команды, если на CLI сервисе выполняется какая-либо команда. </w:t>
-      </w:r>
-      <w:r>
-        <w:rPr/>
-        <w:t xml:space="preserve">Результатом прерывания выполнения команды будет ответ </w:t>
+        <w:t xml:space="preserve">запросом без ответа. Результатом выполнения этого запроса является прерывание выполнения команды, если на CLI сервисе выполняется какая-либо команда. Результатом прерывания выполнения команды будет ответ </w:t>
       </w:r>
       <w:r>
         <w:rPr>
@@ -739,11 +809,7 @@
       </w:r>
       <w:r>
         <w:rPr/>
-        <w:t xml:space="preserve"> с CLI сервиса.</w:t>
-      </w:r>
-      <w:r>
-        <w:rPr/>
-        <w:t xml:space="preserve"> Прерывание выполнения команды может произойти не сразу при получении данного запроса: вполне возможна ситуация, когда CLI сервис произведет некоторую очистку перед прерыванием выполнения команды.</w:t>
+        <w:t xml:space="preserve"> с CLI сервиса. Прерывание выполнения команды может произойти не сразу при получении данного запроса: вполне возможна ситуация, когда CLI сервис произведет некоторую очистку перед прерыванием выполнения команды.</w:t>
       </w:r>
     </w:p>
     <w:p>
@@ -1399,10 +1465,24 @@
       <w:rFonts w:cs="OpenSymbol"/>
     </w:rPr>
   </w:style>
-  <w:style w:styleId="style36" w:type="paragraph">
+  <w:style w:styleId="style36" w:type="character">
+    <w:name w:val="ListLabel 21"/>
+    <w:next w:val="style36"/>
+    <w:rPr>
+      <w:rFonts w:cs="Symbol"/>
+    </w:rPr>
+  </w:style>
+  <w:style w:styleId="style37" w:type="character">
+    <w:name w:val="ListLabel 22"/>
+    <w:next w:val="style37"/>
+    <w:rPr>
+      <w:rFonts w:cs="OpenSymbol"/>
+    </w:rPr>
+  </w:style>
+  <w:style w:styleId="style38" w:type="paragraph">
     <w:name w:val="Заголовок"/>
     <w:basedOn w:val="style0"/>
-    <w:next w:val="style37"/>
+    <w:next w:val="style39"/>
     <w:pPr>
       <w:keepNext/>
       <w:spacing w:after="120" w:before="240"/>
@@ -1414,29 +1494,29 @@
       <w:szCs w:val="28"/>
     </w:rPr>
   </w:style>
-  <w:style w:styleId="style37" w:type="paragraph">
+  <w:style w:styleId="style39" w:type="paragraph">
     <w:name w:val="Основной текст"/>
     <w:basedOn w:val="style0"/>
-    <w:next w:val="style37"/>
+    <w:next w:val="style39"/>
     <w:pPr>
       <w:spacing w:after="120" w:before="0"/>
       <w:contextualSpacing w:val="false"/>
     </w:pPr>
     <w:rPr/>
   </w:style>
-  <w:style w:styleId="style38" w:type="paragraph">
+  <w:style w:styleId="style40" w:type="paragraph">
     <w:name w:val="Список"/>
-    <w:basedOn w:val="style37"/>
-    <w:next w:val="style38"/>
+    <w:basedOn w:val="style39"/>
+    <w:next w:val="style40"/>
     <w:pPr/>
     <w:rPr>
       <w:rFonts w:cs="Lohit Hindi"/>
     </w:rPr>
   </w:style>
-  <w:style w:styleId="style39" w:type="paragraph">
+  <w:style w:styleId="style41" w:type="paragraph">
     <w:name w:val="Название"/>
     <w:basedOn w:val="style0"/>
-    <w:next w:val="style39"/>
+    <w:next w:val="style41"/>
     <w:pPr>
       <w:suppressLineNumbers/>
       <w:spacing w:after="120" w:before="120"/>
@@ -1450,10 +1530,10 @@
       <w:szCs w:val="24"/>
     </w:rPr>
   </w:style>
-  <w:style w:styleId="style40" w:type="paragraph">
+  <w:style w:styleId="style42" w:type="paragraph">
     <w:name w:val="Указатель"/>
     <w:basedOn w:val="style0"/>
-    <w:next w:val="style40"/>
+    <w:next w:val="style42"/>
     <w:pPr>
       <w:suppressLineNumbers/>
     </w:pPr>

</xml_diff>

<commit_message>
update docs. intermediate commit
</commit_message>
<xml_diff>
--- a/docs/CLI_terminal_comm_protocol.docx
+++ b/docs/CLI_terminal_comm_protocol.docx
@@ -4,7 +4,7 @@
   <w:body>
     <w:p>
       <w:pPr>
-        <w:pStyle w:val="style0"/>
+        <w:pStyle w:val="Normal"/>
         <w:jc w:val="center"/>
         <w:rPr/>
       </w:pPr>
@@ -15,17 +15,17 @@
     </w:p>
     <w:p>
       <w:pPr>
-        <w:pStyle w:val="style0"/>
-        <w:jc w:val="both"/>
-        <w:rPr/>
-      </w:pPr>
-      <w:r>
-        <w:rPr/>
-      </w:r>
-    </w:p>
-    <w:p>
-      <w:pPr>
-        <w:pStyle w:val="style0"/>
+        <w:pStyle w:val="Normal"/>
+        <w:jc w:val="both"/>
+        <w:rPr/>
+      </w:pPr>
+      <w:r>
+        <w:rPr/>
+      </w:r>
+    </w:p>
+    <w:p>
+      <w:pPr>
+        <w:pStyle w:val="Normal"/>
         <w:jc w:val="both"/>
         <w:rPr/>
       </w:pPr>
@@ -103,7 +103,7 @@
     </w:p>
     <w:p>
       <w:pPr>
-        <w:pStyle w:val="style0"/>
+        <w:pStyle w:val="Normal"/>
         <w:jc w:val="both"/>
         <w:rPr/>
       </w:pPr>
@@ -114,7 +114,7 @@
     </w:p>
     <w:p>
       <w:pPr>
-        <w:pStyle w:val="style0"/>
+        <w:pStyle w:val="Normal"/>
         <w:jc w:val="both"/>
         <w:rPr/>
       </w:pPr>
@@ -164,7 +164,7 @@
     </w:p>
     <w:p>
       <w:pPr>
-        <w:pStyle w:val="style0"/>
+        <w:pStyle w:val="Normal"/>
         <w:jc w:val="both"/>
         <w:rPr/>
       </w:pPr>
@@ -176,7 +176,7 @@
     </w:p>
     <w:p>
       <w:pPr>
-        <w:pStyle w:val="style0"/>
+        <w:pStyle w:val="Normal"/>
         <w:numPr>
           <w:ilvl w:val="0"/>
           <w:numId w:val="1"/>
@@ -213,7 +213,7 @@
     </w:p>
     <w:p>
       <w:pPr>
-        <w:pStyle w:val="style0"/>
+        <w:pStyle w:val="Normal"/>
         <w:numPr>
           <w:ilvl w:val="0"/>
           <w:numId w:val="1"/>
@@ -250,7 +250,7 @@
     </w:p>
     <w:p>
       <w:pPr>
-        <w:pStyle w:val="style0"/>
+        <w:pStyle w:val="Normal"/>
         <w:numPr>
           <w:ilvl w:val="0"/>
           <w:numId w:val="1"/>
@@ -287,7 +287,7 @@
     </w:p>
     <w:p>
       <w:pPr>
-        <w:pStyle w:val="style0"/>
+        <w:pStyle w:val="Normal"/>
         <w:numPr>
           <w:ilvl w:val="0"/>
           <w:numId w:val="1"/>
@@ -324,7 +324,7 @@
     </w:p>
     <w:p>
       <w:pPr>
-        <w:pStyle w:val="style0"/>
+        <w:pStyle w:val="Normal"/>
         <w:jc w:val="both"/>
         <w:rPr/>
       </w:pPr>
@@ -335,7 +335,7 @@
     </w:p>
     <w:p>
       <w:pPr>
-        <w:pStyle w:val="style0"/>
+        <w:pStyle w:val="Normal"/>
         <w:jc w:val="both"/>
         <w:rPr>
           <w:b w:val="false"/>
@@ -374,34 +374,23 @@
           <w:b w:val="false"/>
           <w:bCs w:val="false"/>
         </w:rPr>
-        <w:t xml:space="preserve">. </w:t>
-      </w:r>
-      <w:r>
-        <w:rPr>
-          <w:b w:val="false"/>
-          <w:bCs w:val="false"/>
-        </w:rPr>
-        <w:t>Ответы с сервера такие же, как и в случае 1.</w:t>
-      </w:r>
-    </w:p>
-    <w:p>
-      <w:pPr>
-        <w:pStyle w:val="style0"/>
-        <w:jc w:val="both"/>
-        <w:rPr/>
-      </w:pPr>
-      <w:r>
-        <w:rPr/>
-        <w:t>3</w:t>
-      </w:r>
-      <w:r>
-        <w:rPr/>
-        <w:t>) Прерывание выполнения текущей выполняющейся команды:</w:t>
-      </w:r>
-    </w:p>
-    <w:p>
-      <w:pPr>
-        <w:pStyle w:val="style0"/>
+        <w:t>. Ответы с сервера такие же, как и в случае 1.</w:t>
+      </w:r>
+    </w:p>
+    <w:p>
+      <w:pPr>
+        <w:pStyle w:val="Normal"/>
+        <w:jc w:val="both"/>
+        <w:rPr/>
+      </w:pPr>
+      <w:r>
+        <w:rPr/>
+        <w:t>3) Прерывание выполнения текущей выполняющейся команды:</w:t>
+      </w:r>
+    </w:p>
+    <w:p>
+      <w:pPr>
+        <w:pStyle w:val="Normal"/>
         <w:jc w:val="both"/>
         <w:rPr/>
       </w:pPr>
@@ -424,7 +413,7 @@
     </w:p>
     <w:p>
       <w:pPr>
-        <w:pStyle w:val="style0"/>
+        <w:pStyle w:val="Normal"/>
         <w:jc w:val="both"/>
         <w:rPr/>
       </w:pPr>
@@ -436,22 +425,18 @@
     </w:p>
     <w:p>
       <w:pPr>
-        <w:pStyle w:val="style0"/>
-        <w:jc w:val="both"/>
-        <w:rPr/>
-      </w:pPr>
-      <w:r>
-        <w:rPr/>
-        <w:t>4</w:t>
-      </w:r>
-      <w:r>
-        <w:rPr/>
-        <w:t>) Запрос текущего состояния:</w:t>
-      </w:r>
-    </w:p>
-    <w:p>
-      <w:pPr>
-        <w:pStyle w:val="style0"/>
+        <w:pStyle w:val="Normal"/>
+        <w:jc w:val="both"/>
+        <w:rPr/>
+      </w:pPr>
+      <w:r>
+        <w:rPr/>
+        <w:t>4) Запрос текущего состояния:</w:t>
+      </w:r>
+    </w:p>
+    <w:p>
+      <w:pPr>
+        <w:pStyle w:val="Normal"/>
         <w:jc w:val="both"/>
         <w:rPr/>
       </w:pPr>
@@ -474,7 +459,7 @@
     </w:p>
     <w:p>
       <w:pPr>
-        <w:pStyle w:val="style0"/>
+        <w:pStyle w:val="Normal"/>
         <w:jc w:val="both"/>
         <w:rPr/>
       </w:pPr>
@@ -508,22 +493,18 @@
     </w:p>
     <w:p>
       <w:pPr>
-        <w:pStyle w:val="style0"/>
-        <w:jc w:val="both"/>
-        <w:rPr/>
-      </w:pPr>
-      <w:r>
-        <w:rPr/>
-        <w:t>5</w:t>
-      </w:r>
-      <w:r>
-        <w:rPr/>
-        <w:t>) Запрос списка расширений:</w:t>
-      </w:r>
-    </w:p>
-    <w:p>
-      <w:pPr>
-        <w:pStyle w:val="style0"/>
+        <w:pStyle w:val="Normal"/>
+        <w:jc w:val="both"/>
+        <w:rPr/>
+      </w:pPr>
+      <w:r>
+        <w:rPr/>
+        <w:t>5) Запрос списка расширений:</w:t>
+      </w:r>
+    </w:p>
+    <w:p>
+      <w:pPr>
+        <w:pStyle w:val="Normal"/>
         <w:jc w:val="both"/>
         <w:rPr/>
       </w:pPr>
@@ -573,7 +554,7 @@
     </w:p>
     <w:p>
       <w:pPr>
-        <w:pStyle w:val="style0"/>
+        <w:pStyle w:val="Normal"/>
         <w:jc w:val="both"/>
         <w:rPr/>
       </w:pPr>
@@ -607,22 +588,18 @@
     </w:p>
     <w:p>
       <w:pPr>
-        <w:pStyle w:val="style0"/>
-        <w:jc w:val="both"/>
-        <w:rPr/>
-      </w:pPr>
-      <w:r>
-        <w:rPr/>
-        <w:t>6</w:t>
-      </w:r>
-      <w:r>
-        <w:rPr/>
-        <w:t>) Завершение работы:</w:t>
-      </w:r>
-    </w:p>
-    <w:p>
-      <w:pPr>
-        <w:pStyle w:val="style0"/>
+        <w:pStyle w:val="Normal"/>
+        <w:jc w:val="both"/>
+        <w:rPr/>
+      </w:pPr>
+      <w:r>
+        <w:rPr/>
+        <w:t>6) Запрос помощи по команде</w:t>
+      </w:r>
+    </w:p>
+    <w:p>
+      <w:pPr>
+        <w:pStyle w:val="Normal"/>
         <w:jc w:val="both"/>
         <w:rPr/>
       </w:pPr>
@@ -636,6 +613,178 @@
           <w:b/>
           <w:bCs/>
         </w:rPr>
+        <w:t>{help_request, CommandLine}</w:t>
+      </w:r>
+      <w:r>
+        <w:rPr/>
+        <w:t xml:space="preserve">, где </w:t>
+      </w:r>
+      <w:r>
+        <w:rPr>
+          <w:b/>
+          <w:bCs/>
+        </w:rPr>
+        <w:t>CommandLine</w:t>
+      </w:r>
+      <w:r>
+        <w:rPr/>
+        <w:t xml:space="preserve"> - данные, введенные пользователем, очищенные от пробельных символов с начала и с конца.</w:t>
+      </w:r>
+    </w:p>
+    <w:p>
+      <w:pPr>
+        <w:pStyle w:val="Normal"/>
+        <w:jc w:val="both"/>
+        <w:rPr/>
+      </w:pPr>
+      <w:r>
+        <w:rPr/>
+        <w:tab/>
+        <w:t xml:space="preserve">Ответ с сервера </w:t>
+      </w:r>
+      <w:r>
+        <w:rPr>
+          <w:b/>
+          <w:bCs/>
+        </w:rPr>
+        <w:t>{help_response, Help}</w:t>
+      </w:r>
+      <w:r>
+        <w:rPr/>
+        <w:t xml:space="preserve">, где </w:t>
+      </w:r>
+      <w:r>
+        <w:rPr>
+          <w:b/>
+          <w:bCs/>
+        </w:rPr>
+        <w:t>Help</w:t>
+      </w:r>
+      <w:r>
+        <w:rPr/>
+        <w:t xml:space="preserve"> — строка, содержащая помощь для команды. Если помощь для данной команды не доступна по той или иной причине, то будет возвращена пустая строка помощи.</w:t>
+      </w:r>
+    </w:p>
+    <w:p>
+      <w:pPr>
+        <w:pStyle w:val="Normal"/>
+        <w:jc w:val="both"/>
+        <w:rPr/>
+      </w:pPr>
+      <w:r>
+        <w:rPr/>
+        <w:t>7) Запрос списка доступных команд по префиксу</w:t>
+      </w:r>
+    </w:p>
+    <w:p>
+      <w:pPr>
+        <w:pStyle w:val="Normal"/>
+        <w:jc w:val="both"/>
+        <w:rPr/>
+      </w:pPr>
+      <w:r>
+        <w:rPr/>
+        <w:tab/>
+        <w:t xml:space="preserve">Запрос на сервер: </w:t>
+      </w:r>
+      <w:r>
+        <w:rPr>
+          <w:b/>
+          <w:bCs/>
+        </w:rPr>
+        <w:t>{suitable_commands_request, CommandLine}</w:t>
+      </w:r>
+      <w:r>
+        <w:rPr/>
+        <w:t xml:space="preserve">, где </w:t>
+      </w:r>
+      <w:r>
+        <w:rPr>
+          <w:b/>
+          <w:bCs/>
+        </w:rPr>
+        <w:t>CommandLine</w:t>
+      </w:r>
+      <w:r>
+        <w:rPr/>
+        <w:t xml:space="preserve"> - данные, введенные пользователем, очищенные от пробельных символов с начала и с конца.</w:t>
+      </w:r>
+    </w:p>
+    <w:p>
+      <w:pPr>
+        <w:pStyle w:val="Normal"/>
+        <w:jc w:val="both"/>
+        <w:rPr/>
+      </w:pPr>
+      <w:r>
+        <w:rPr/>
+        <w:tab/>
+        <w:t xml:space="preserve">Ответ с сервера </w:t>
+      </w:r>
+      <w:r>
+        <w:rPr>
+          <w:b/>
+          <w:bCs/>
+        </w:rPr>
+        <w:t>{suitable_commands_response, CommandList}</w:t>
+      </w:r>
+      <w:r>
+        <w:rPr/>
+        <w:t xml:space="preserve">, где </w:t>
+      </w:r>
+      <w:r>
+        <w:rPr>
+          <w:b/>
+          <w:bCs/>
+        </w:rPr>
+        <w:t>CommandList</w:t>
+      </w:r>
+      <w:r>
+        <w:rPr/>
+        <w:t xml:space="preserve"> — список доступных команд. </w:t>
+      </w:r>
+      <w:bookmarkStart w:id="3" w:name="__DdeLink__282_434272835"/>
+      <w:bookmarkEnd w:id="3"/>
+      <w:r>
+        <w:rPr/>
+        <w:t xml:space="preserve">Если доступных команд </w:t>
+      </w:r>
+      <w:r>
+        <w:rPr/>
+        <w:t>нет</w:t>
+      </w:r>
+      <w:r>
+        <w:rPr/>
+        <w:t>, то будет возвращен пустой список доступных команд.</w:t>
+      </w:r>
+    </w:p>
+    <w:p>
+      <w:pPr>
+        <w:pStyle w:val="Normal"/>
+        <w:jc w:val="both"/>
+        <w:rPr/>
+      </w:pPr>
+      <w:r>
+        <w:rPr/>
+        <w:t>8) Завершение работы:</w:t>
+      </w:r>
+    </w:p>
+    <w:p>
+      <w:pPr>
+        <w:pStyle w:val="Normal"/>
+        <w:jc w:val="both"/>
+        <w:rPr/>
+      </w:pPr>
+      <w:r>
+        <w:rPr/>
+        <w:tab/>
+        <w:t xml:space="preserve">Запрос на сервер: </w:t>
+      </w:r>
+      <w:r>
+        <w:rPr>
+          <w:b/>
+          <w:bCs/>
+        </w:rPr>
         <w:t>{exit}</w:t>
       </w:r>
       <w:r>
@@ -645,7 +794,7 @@
     </w:p>
     <w:p>
       <w:pPr>
-        <w:pStyle w:val="style0"/>
+        <w:pStyle w:val="Normal"/>
         <w:jc w:val="both"/>
         <w:rPr/>
       </w:pPr>
@@ -657,7 +806,7 @@
     </w:p>
     <w:p>
       <w:pPr>
-        <w:pStyle w:val="style0"/>
+        <w:pStyle w:val="Normal"/>
         <w:jc w:val="both"/>
         <w:rPr/>
       </w:pPr>
@@ -668,7 +817,7 @@
     </w:p>
     <w:p>
       <w:pPr>
-        <w:pStyle w:val="style0"/>
+        <w:pStyle w:val="Normal"/>
         <w:numPr>
           <w:ilvl w:val="0"/>
           <w:numId w:val="2"/>
@@ -711,7 +860,7 @@
         </w:rPr>
         <w:t xml:space="preserve"> (несколько ответов означает, что будет прислано любое количество или 0). После завершения выполнения команды будет прислан ответ </w:t>
       </w:r>
-      <w:bookmarkStart w:id="3" w:name="__DdeLink__158_1604319529"/>
+      <w:bookmarkStart w:id="4" w:name="__DdeLink__158_1604319529"/>
       <w:r>
         <w:rPr>
           <w:b/>
@@ -719,7 +868,7 @@
         </w:rPr>
         <w:t>{end, PromptStr}</w:t>
       </w:r>
-      <w:bookmarkEnd w:id="3"/>
+      <w:bookmarkEnd w:id="4"/>
       <w:r>
         <w:rPr>
           <w:b w:val="false"/>
@@ -744,7 +893,7 @@
     </w:p>
     <w:p>
       <w:pPr>
-        <w:pStyle w:val="style0"/>
+        <w:pStyle w:val="Normal"/>
         <w:numPr>
           <w:ilvl w:val="0"/>
           <w:numId w:val="2"/>
@@ -770,7 +919,7 @@
     </w:p>
     <w:p>
       <w:pPr>
-        <w:pStyle w:val="style0"/>
+        <w:pStyle w:val="Normal"/>
         <w:numPr>
           <w:ilvl w:val="0"/>
           <w:numId w:val="2"/>
@@ -814,7 +963,7 @@
     </w:p>
     <w:p>
       <w:pPr>
-        <w:pStyle w:val="style0"/>
+        <w:pStyle w:val="Normal"/>
         <w:numPr>
           <w:ilvl w:val="0"/>
           <w:numId w:val="2"/>
@@ -826,36 +975,113 @@
         <w:rPr/>
         <w:t xml:space="preserve">Запрос текущего состояния является синхронным. </w:t>
       </w:r>
-      <w:bookmarkStart w:id="4" w:name="__DdeLink__167_2091941055"/>
-      <w:bookmarkEnd w:id="4"/>
-      <w:r>
-        <w:rPr/>
-        <w:t>Результат работы этого запроса не зависит от наличия или отсутствия выполняющейся команды на CLI сервисе для данного клиента.</w:t>
-      </w:r>
-    </w:p>
-    <w:p>
-      <w:pPr>
-        <w:pStyle w:val="style0"/>
+      <w:bookmarkStart w:id="5" w:name="__DdeLink__167_2091941055"/>
+      <w:bookmarkEnd w:id="5"/>
+      <w:r>
+        <w:rPr>
+          <w:i/>
+          <w:iCs/>
+          <w:color w:val="800000"/>
+        </w:rPr>
+        <w:t>Результат работы этого запроса не зависит от наличия или отсутствия выполняющейся команды на CLI сервисе для данного клиента</w:t>
+      </w:r>
+      <w:r>
+        <w:rPr/>
+        <w:t>.</w:t>
+      </w:r>
+    </w:p>
+    <w:p>
+      <w:pPr>
+        <w:pStyle w:val="Normal"/>
         <w:numPr>
           <w:ilvl w:val="0"/>
           <w:numId w:val="2"/>
         </w:numPr>
         <w:jc w:val="both"/>
-        <w:rPr/>
-      </w:pPr>
-      <w:r>
-        <w:rPr/>
-        <w:t>Запрос списка расширений является синхронным. Результат работы этого запроса не зависит от наличия или отсутствия выполняющейся команды на CLI сервисе для данного клиента.</w:t>
-      </w:r>
-    </w:p>
-    <w:p>
-      <w:pPr>
-        <w:pStyle w:val="style0"/>
+        <w:rPr>
+          <w:i/>
+          <w:iCs/>
+          <w:color w:val="800000"/>
+        </w:rPr>
+      </w:pPr>
+      <w:r>
+        <w:rPr/>
+        <w:t xml:space="preserve">Запрос списка расширений является синхронным. </w:t>
+      </w:r>
+      <w:r>
+        <w:rPr>
+          <w:i/>
+          <w:iCs/>
+          <w:color w:val="800000"/>
+        </w:rPr>
+        <w:t>Результат работы этого запроса не зависит от наличия или отсутствия выполняющейся команды на CLI сервисе для данного клиента.</w:t>
+      </w:r>
+    </w:p>
+    <w:p>
+      <w:pPr>
+        <w:pStyle w:val="Normal"/>
         <w:numPr>
           <w:ilvl w:val="0"/>
           <w:numId w:val="2"/>
         </w:numPr>
         <w:jc w:val="both"/>
+        <w:rPr>
+          <w:i/>
+          <w:iCs/>
+          <w:color w:val="800000"/>
+        </w:rPr>
+      </w:pPr>
+      <w:r>
+        <w:rPr/>
+        <w:t xml:space="preserve">Запрос помощи по команде является синхронным. </w:t>
+      </w:r>
+      <w:r>
+        <w:rPr>
+          <w:i/>
+          <w:iCs/>
+          <w:color w:val="800000"/>
+        </w:rPr>
+        <w:t>Результат работы этого запроса не зависит от наличия или отсутствия выполняющейся команды на CLI сервисе для данного клиента.</w:t>
+      </w:r>
+    </w:p>
+    <w:p>
+      <w:pPr>
+        <w:pStyle w:val="Normal"/>
+        <w:numPr>
+          <w:ilvl w:val="0"/>
+          <w:numId w:val="2"/>
+        </w:numPr>
+        <w:jc w:val="both"/>
+        <w:rPr>
+          <w:i/>
+          <w:iCs/>
+          <w:color w:val="800000"/>
+        </w:rPr>
+      </w:pPr>
+      <w:r>
+        <w:rPr>
+          <w:i w:val="false"/>
+          <w:iCs w:val="false"/>
+        </w:rPr>
+        <w:t xml:space="preserve">Запрос списка доступных команд по префиксу является синхронным. </w:t>
+      </w:r>
+      <w:r>
+        <w:rPr>
+          <w:i/>
+          <w:iCs/>
+          <w:color w:val="800000"/>
+        </w:rPr>
+        <w:t>Результат работы этого запроса не зависит от наличия или отсутствия выполняющейся команды на CLI сервисе для данного клиента.</w:t>
+      </w:r>
+    </w:p>
+    <w:p>
+      <w:pPr>
+        <w:pStyle w:val="Normal"/>
+        <w:numPr>
+          <w:ilvl w:val="0"/>
+          <w:numId w:val="2"/>
+        </w:numPr>
+        <w:jc w:val="both"/>
         <w:rPr/>
       </w:pPr>
       <w:r>
@@ -883,19 +1109,19 @@
     </w:p>
     <w:sectPr>
       <w:type w:val="nextPage"/>
-      <w:pgSz w:h="16838" w:w="11906"/>
-      <w:pgMar w:bottom="1134" w:footer="0" w:gutter="0" w:header="0" w:left="1134" w:right="1134" w:top="1134"/>
+      <w:pgSz w:w="11906" w:h="16838"/>
+      <w:pgMar w:left="1134" w:right="1134" w:header="0" w:top="1134" w:footer="0" w:bottom="1134" w:gutter="0"/>
       <w:pgNumType w:fmt="decimal"/>
       <w:formProt w:val="false"/>
       <w:textDirection w:val="lrTb"/>
-      <w:docGrid w:charSpace="0" w:linePitch="240" w:type="default"/>
+      <w:docGrid w:type="default" w:linePitch="240" w:charSpace="4294961151"/>
     </w:sectPr>
   </w:body>
 </w:document>
 </file>
 
 <file path=word/numbering.xml><?xml version="1.0" encoding="utf-8"?>
-<w:numbering xmlns:o="urn:schemas-microsoft-com:office:office" xmlns:r="http://schemas.openxmlformats.org/officeDocument/2006/relationships" xmlns:v="urn:schemas-microsoft-com:vml" xmlns:w="http://schemas.openxmlformats.org/wordprocessingml/2006/main">
+<w:numbering xmlns:w="http://schemas.openxmlformats.org/wordprocessingml/2006/main" xmlns:o="urn:schemas-microsoft-com:office:office" xmlns:r="http://schemas.openxmlformats.org/officeDocument/2006/relationships" xmlns:v="urn:schemas-microsoft-com:vml">
   <w:abstractNum w:abstractNumId="1">
     <w:lvl w:ilvl="0">
       <w:start w:val="1"/>
@@ -904,12 +1130,12 @@
       <w:lvlJc w:val="left"/>
       <w:pPr>
         <w:tabs>
-          <w:tab w:pos="720" w:val="num"/>
-        </w:tabs>
-        <w:ind w:hanging="360" w:left="720"/>
-      </w:pPr>
-      <w:rPr>
-        <w:rFonts w:ascii="Symbol" w:cs="Symbol" w:hAnsi="Symbol" w:hint="default"/>
+          <w:tab w:val="num" w:pos="720"/>
+        </w:tabs>
+        <w:ind w:left="720" w:hanging="360"/>
+      </w:pPr>
+      <w:rPr>
+        <w:rFonts w:ascii="Symbol" w:hAnsi="Symbol" w:cs="Symbol" w:hint="default"/>
       </w:rPr>
     </w:lvl>
     <w:lvl w:ilvl="1">
@@ -919,12 +1145,12 @@
       <w:lvlJc w:val="left"/>
       <w:pPr>
         <w:tabs>
-          <w:tab w:pos="1080" w:val="num"/>
-        </w:tabs>
-        <w:ind w:hanging="360" w:left="1080"/>
-      </w:pPr>
-      <w:rPr>
-        <w:rFonts w:ascii="OpenSymbol" w:cs="OpenSymbol" w:hAnsi="OpenSymbol" w:hint="default"/>
+          <w:tab w:val="num" w:pos="1080"/>
+        </w:tabs>
+        <w:ind w:left="1080" w:hanging="360"/>
+      </w:pPr>
+      <w:rPr>
+        <w:rFonts w:ascii="OpenSymbol" w:hAnsi="OpenSymbol" w:cs="OpenSymbol" w:hint="default"/>
       </w:rPr>
     </w:lvl>
     <w:lvl w:ilvl="2">
@@ -934,12 +1160,12 @@
       <w:lvlJc w:val="left"/>
       <w:pPr>
         <w:tabs>
-          <w:tab w:pos="1440" w:val="num"/>
-        </w:tabs>
-        <w:ind w:hanging="360" w:left="1440"/>
-      </w:pPr>
-      <w:rPr>
-        <w:rFonts w:ascii="OpenSymbol" w:cs="OpenSymbol" w:hAnsi="OpenSymbol" w:hint="default"/>
+          <w:tab w:val="num" w:pos="1440"/>
+        </w:tabs>
+        <w:ind w:left="1440" w:hanging="360"/>
+      </w:pPr>
+      <w:rPr>
+        <w:rFonts w:ascii="OpenSymbol" w:hAnsi="OpenSymbol" w:cs="OpenSymbol" w:hint="default"/>
       </w:rPr>
     </w:lvl>
     <w:lvl w:ilvl="3">
@@ -949,12 +1175,12 @@
       <w:lvlJc w:val="left"/>
       <w:pPr>
         <w:tabs>
-          <w:tab w:pos="1800" w:val="num"/>
-        </w:tabs>
-        <w:ind w:hanging="360" w:left="1800"/>
-      </w:pPr>
-      <w:rPr>
-        <w:rFonts w:ascii="Symbol" w:cs="Symbol" w:hAnsi="Symbol" w:hint="default"/>
+          <w:tab w:val="num" w:pos="1800"/>
+        </w:tabs>
+        <w:ind w:left="1800" w:hanging="360"/>
+      </w:pPr>
+      <w:rPr>
+        <w:rFonts w:ascii="Symbol" w:hAnsi="Symbol" w:cs="Symbol" w:hint="default"/>
       </w:rPr>
     </w:lvl>
     <w:lvl w:ilvl="4">
@@ -964,12 +1190,12 @@
       <w:lvlJc w:val="left"/>
       <w:pPr>
         <w:tabs>
-          <w:tab w:pos="2160" w:val="num"/>
-        </w:tabs>
-        <w:ind w:hanging="360" w:left="2160"/>
-      </w:pPr>
-      <w:rPr>
-        <w:rFonts w:ascii="OpenSymbol" w:cs="OpenSymbol" w:hAnsi="OpenSymbol" w:hint="default"/>
+          <w:tab w:val="num" w:pos="2160"/>
+        </w:tabs>
+        <w:ind w:left="2160" w:hanging="360"/>
+      </w:pPr>
+      <w:rPr>
+        <w:rFonts w:ascii="OpenSymbol" w:hAnsi="OpenSymbol" w:cs="OpenSymbol" w:hint="default"/>
       </w:rPr>
     </w:lvl>
     <w:lvl w:ilvl="5">
@@ -979,12 +1205,12 @@
       <w:lvlJc w:val="left"/>
       <w:pPr>
         <w:tabs>
-          <w:tab w:pos="2520" w:val="num"/>
-        </w:tabs>
-        <w:ind w:hanging="360" w:left="2520"/>
-      </w:pPr>
-      <w:rPr>
-        <w:rFonts w:ascii="OpenSymbol" w:cs="OpenSymbol" w:hAnsi="OpenSymbol" w:hint="default"/>
+          <w:tab w:val="num" w:pos="2520"/>
+        </w:tabs>
+        <w:ind w:left="2520" w:hanging="360"/>
+      </w:pPr>
+      <w:rPr>
+        <w:rFonts w:ascii="OpenSymbol" w:hAnsi="OpenSymbol" w:cs="OpenSymbol" w:hint="default"/>
       </w:rPr>
     </w:lvl>
     <w:lvl w:ilvl="6">
@@ -994,12 +1220,12 @@
       <w:lvlJc w:val="left"/>
       <w:pPr>
         <w:tabs>
-          <w:tab w:pos="2880" w:val="num"/>
-        </w:tabs>
-        <w:ind w:hanging="360" w:left="2880"/>
-      </w:pPr>
-      <w:rPr>
-        <w:rFonts w:ascii="Symbol" w:cs="Symbol" w:hAnsi="Symbol" w:hint="default"/>
+          <w:tab w:val="num" w:pos="2880"/>
+        </w:tabs>
+        <w:ind w:left="2880" w:hanging="360"/>
+      </w:pPr>
+      <w:rPr>
+        <w:rFonts w:ascii="Symbol" w:hAnsi="Symbol" w:cs="Symbol" w:hint="default"/>
       </w:rPr>
     </w:lvl>
     <w:lvl w:ilvl="7">
@@ -1009,12 +1235,12 @@
       <w:lvlJc w:val="left"/>
       <w:pPr>
         <w:tabs>
-          <w:tab w:pos="3240" w:val="num"/>
-        </w:tabs>
-        <w:ind w:hanging="360" w:left="3240"/>
-      </w:pPr>
-      <w:rPr>
-        <w:rFonts w:ascii="OpenSymbol" w:cs="OpenSymbol" w:hAnsi="OpenSymbol" w:hint="default"/>
+          <w:tab w:val="num" w:pos="3240"/>
+        </w:tabs>
+        <w:ind w:left="3240" w:hanging="360"/>
+      </w:pPr>
+      <w:rPr>
+        <w:rFonts w:ascii="OpenSymbol" w:hAnsi="OpenSymbol" w:cs="OpenSymbol" w:hint="default"/>
       </w:rPr>
     </w:lvl>
     <w:lvl w:ilvl="8">
@@ -1024,12 +1250,12 @@
       <w:lvlJc w:val="left"/>
       <w:pPr>
         <w:tabs>
-          <w:tab w:pos="3600" w:val="num"/>
-        </w:tabs>
-        <w:ind w:hanging="360" w:left="3600"/>
-      </w:pPr>
-      <w:rPr>
-        <w:rFonts w:ascii="OpenSymbol" w:cs="OpenSymbol" w:hAnsi="OpenSymbol" w:hint="default"/>
+          <w:tab w:val="num" w:pos="3600"/>
+        </w:tabs>
+        <w:ind w:left="3600" w:hanging="360"/>
+      </w:pPr>
+      <w:rPr>
+        <w:rFonts w:ascii="OpenSymbol" w:hAnsi="OpenSymbol" w:cs="OpenSymbol" w:hint="default"/>
       </w:rPr>
     </w:lvl>
   </w:abstractNum>
@@ -1041,12 +1267,12 @@
       <w:lvlJc w:val="left"/>
       <w:pPr>
         <w:tabs>
-          <w:tab w:pos="720" w:val="num"/>
-        </w:tabs>
-        <w:ind w:hanging="360" w:left="720"/>
-      </w:pPr>
-      <w:rPr>
-        <w:rFonts w:ascii="Symbol" w:cs="Symbol" w:hAnsi="Symbol" w:hint="default"/>
+          <w:tab w:val="num" w:pos="720"/>
+        </w:tabs>
+        <w:ind w:left="720" w:hanging="360"/>
+      </w:pPr>
+      <w:rPr>
+        <w:rFonts w:ascii="Symbol" w:hAnsi="Symbol" w:cs="Symbol" w:hint="default"/>
       </w:rPr>
     </w:lvl>
     <w:lvl w:ilvl="1">
@@ -1056,12 +1282,12 @@
       <w:lvlJc w:val="left"/>
       <w:pPr>
         <w:tabs>
-          <w:tab w:pos="1080" w:val="num"/>
-        </w:tabs>
-        <w:ind w:hanging="360" w:left="1080"/>
-      </w:pPr>
-      <w:rPr>
-        <w:rFonts w:ascii="OpenSymbol" w:cs="OpenSymbol" w:hAnsi="OpenSymbol" w:hint="default"/>
+          <w:tab w:val="num" w:pos="1080"/>
+        </w:tabs>
+        <w:ind w:left="1080" w:hanging="360"/>
+      </w:pPr>
+      <w:rPr>
+        <w:rFonts w:ascii="OpenSymbol" w:hAnsi="OpenSymbol" w:cs="OpenSymbol" w:hint="default"/>
       </w:rPr>
     </w:lvl>
     <w:lvl w:ilvl="2">
@@ -1071,12 +1297,12 @@
       <w:lvlJc w:val="left"/>
       <w:pPr>
         <w:tabs>
-          <w:tab w:pos="1440" w:val="num"/>
-        </w:tabs>
-        <w:ind w:hanging="360" w:left="1440"/>
-      </w:pPr>
-      <w:rPr>
-        <w:rFonts w:ascii="OpenSymbol" w:cs="OpenSymbol" w:hAnsi="OpenSymbol" w:hint="default"/>
+          <w:tab w:val="num" w:pos="1440"/>
+        </w:tabs>
+        <w:ind w:left="1440" w:hanging="360"/>
+      </w:pPr>
+      <w:rPr>
+        <w:rFonts w:ascii="OpenSymbol" w:hAnsi="OpenSymbol" w:cs="OpenSymbol" w:hint="default"/>
       </w:rPr>
     </w:lvl>
     <w:lvl w:ilvl="3">
@@ -1086,12 +1312,12 @@
       <w:lvlJc w:val="left"/>
       <w:pPr>
         <w:tabs>
-          <w:tab w:pos="1800" w:val="num"/>
-        </w:tabs>
-        <w:ind w:hanging="360" w:left="1800"/>
-      </w:pPr>
-      <w:rPr>
-        <w:rFonts w:ascii="Symbol" w:cs="Symbol" w:hAnsi="Symbol" w:hint="default"/>
+          <w:tab w:val="num" w:pos="1800"/>
+        </w:tabs>
+        <w:ind w:left="1800" w:hanging="360"/>
+      </w:pPr>
+      <w:rPr>
+        <w:rFonts w:ascii="Symbol" w:hAnsi="Symbol" w:cs="Symbol" w:hint="default"/>
       </w:rPr>
     </w:lvl>
     <w:lvl w:ilvl="4">
@@ -1101,12 +1327,12 @@
       <w:lvlJc w:val="left"/>
       <w:pPr>
         <w:tabs>
-          <w:tab w:pos="2160" w:val="num"/>
-        </w:tabs>
-        <w:ind w:hanging="360" w:left="2160"/>
-      </w:pPr>
-      <w:rPr>
-        <w:rFonts w:ascii="OpenSymbol" w:cs="OpenSymbol" w:hAnsi="OpenSymbol" w:hint="default"/>
+          <w:tab w:val="num" w:pos="2160"/>
+        </w:tabs>
+        <w:ind w:left="2160" w:hanging="360"/>
+      </w:pPr>
+      <w:rPr>
+        <w:rFonts w:ascii="OpenSymbol" w:hAnsi="OpenSymbol" w:cs="OpenSymbol" w:hint="default"/>
       </w:rPr>
     </w:lvl>
     <w:lvl w:ilvl="5">
@@ -1116,12 +1342,12 @@
       <w:lvlJc w:val="left"/>
       <w:pPr>
         <w:tabs>
-          <w:tab w:pos="2520" w:val="num"/>
-        </w:tabs>
-        <w:ind w:hanging="360" w:left="2520"/>
-      </w:pPr>
-      <w:rPr>
-        <w:rFonts w:ascii="OpenSymbol" w:cs="OpenSymbol" w:hAnsi="OpenSymbol" w:hint="default"/>
+          <w:tab w:val="num" w:pos="2520"/>
+        </w:tabs>
+        <w:ind w:left="2520" w:hanging="360"/>
+      </w:pPr>
+      <w:rPr>
+        <w:rFonts w:ascii="OpenSymbol" w:hAnsi="OpenSymbol" w:cs="OpenSymbol" w:hint="default"/>
       </w:rPr>
     </w:lvl>
     <w:lvl w:ilvl="6">
@@ -1131,12 +1357,12 @@
       <w:lvlJc w:val="left"/>
       <w:pPr>
         <w:tabs>
-          <w:tab w:pos="2880" w:val="num"/>
-        </w:tabs>
-        <w:ind w:hanging="360" w:left="2880"/>
-      </w:pPr>
-      <w:rPr>
-        <w:rFonts w:ascii="Symbol" w:cs="Symbol" w:hAnsi="Symbol" w:hint="default"/>
+          <w:tab w:val="num" w:pos="2880"/>
+        </w:tabs>
+        <w:ind w:left="2880" w:hanging="360"/>
+      </w:pPr>
+      <w:rPr>
+        <w:rFonts w:ascii="Symbol" w:hAnsi="Symbol" w:cs="Symbol" w:hint="default"/>
       </w:rPr>
     </w:lvl>
     <w:lvl w:ilvl="7">
@@ -1146,12 +1372,12 @@
       <w:lvlJc w:val="left"/>
       <w:pPr>
         <w:tabs>
-          <w:tab w:pos="3240" w:val="num"/>
-        </w:tabs>
-        <w:ind w:hanging="360" w:left="3240"/>
-      </w:pPr>
-      <w:rPr>
-        <w:rFonts w:ascii="OpenSymbol" w:cs="OpenSymbol" w:hAnsi="OpenSymbol" w:hint="default"/>
+          <w:tab w:val="num" w:pos="3240"/>
+        </w:tabs>
+        <w:ind w:left="3240" w:hanging="360"/>
+      </w:pPr>
+      <w:rPr>
+        <w:rFonts w:ascii="OpenSymbol" w:hAnsi="OpenSymbol" w:cs="OpenSymbol" w:hint="default"/>
       </w:rPr>
     </w:lvl>
     <w:lvl w:ilvl="8">
@@ -1161,12 +1387,12 @@
       <w:lvlJc w:val="left"/>
       <w:pPr>
         <w:tabs>
-          <w:tab w:pos="3600" w:val="num"/>
-        </w:tabs>
-        <w:ind w:hanging="360" w:left="3600"/>
-      </w:pPr>
-      <w:rPr>
-        <w:rFonts w:ascii="OpenSymbol" w:cs="OpenSymbol" w:hAnsi="OpenSymbol" w:hint="default"/>
+          <w:tab w:val="num" w:pos="3600"/>
+        </w:tabs>
+        <w:ind w:left="3600" w:hanging="360"/>
+      </w:pPr>
+      <w:rPr>
+        <w:rFonts w:ascii="OpenSymbol" w:hAnsi="OpenSymbol" w:cs="OpenSymbol" w:hint="default"/>
       </w:rPr>
     </w:lvl>
   </w:abstractNum>
@@ -1179,9 +1405,9 @@
       <w:lvlJc w:val="left"/>
       <w:pPr>
         <w:tabs>
-          <w:tab w:pos="432" w:val="num"/>
-        </w:tabs>
-        <w:ind w:hanging="432" w:left="432"/>
+          <w:tab w:val="num" w:pos="432"/>
+        </w:tabs>
+        <w:ind w:left="432" w:hanging="432"/>
       </w:pPr>
     </w:lvl>
     <w:lvl w:ilvl="1">
@@ -1192,9 +1418,9 @@
       <w:lvlJc w:val="left"/>
       <w:pPr>
         <w:tabs>
-          <w:tab w:pos="576" w:val="num"/>
-        </w:tabs>
-        <w:ind w:hanging="576" w:left="576"/>
+          <w:tab w:val="num" w:pos="576"/>
+        </w:tabs>
+        <w:ind w:left="576" w:hanging="576"/>
       </w:pPr>
     </w:lvl>
     <w:lvl w:ilvl="2">
@@ -1205,9 +1431,9 @@
       <w:lvlJc w:val="left"/>
       <w:pPr>
         <w:tabs>
-          <w:tab w:pos="720" w:val="num"/>
-        </w:tabs>
-        <w:ind w:hanging="720" w:left="720"/>
+          <w:tab w:val="num" w:pos="720"/>
+        </w:tabs>
+        <w:ind w:left="720" w:hanging="720"/>
       </w:pPr>
     </w:lvl>
     <w:lvl w:ilvl="3">
@@ -1218,9 +1444,9 @@
       <w:lvlJc w:val="left"/>
       <w:pPr>
         <w:tabs>
-          <w:tab w:pos="864" w:val="num"/>
-        </w:tabs>
-        <w:ind w:hanging="864" w:left="864"/>
+          <w:tab w:val="num" w:pos="864"/>
+        </w:tabs>
+        <w:ind w:left="864" w:hanging="864"/>
       </w:pPr>
     </w:lvl>
     <w:lvl w:ilvl="4">
@@ -1231,9 +1457,9 @@
       <w:lvlJc w:val="left"/>
       <w:pPr>
         <w:tabs>
-          <w:tab w:pos="1008" w:val="num"/>
-        </w:tabs>
-        <w:ind w:hanging="1008" w:left="1008"/>
+          <w:tab w:val="num" w:pos="1008"/>
+        </w:tabs>
+        <w:ind w:left="1008" w:hanging="1008"/>
       </w:pPr>
     </w:lvl>
     <w:lvl w:ilvl="5">
@@ -1244,9 +1470,9 @@
       <w:lvlJc w:val="left"/>
       <w:pPr>
         <w:tabs>
-          <w:tab w:pos="1152" w:val="num"/>
-        </w:tabs>
-        <w:ind w:hanging="1152" w:left="1152"/>
+          <w:tab w:val="num" w:pos="1152"/>
+        </w:tabs>
+        <w:ind w:left="1152" w:hanging="1152"/>
       </w:pPr>
     </w:lvl>
     <w:lvl w:ilvl="6">
@@ -1257,9 +1483,9 @@
       <w:lvlJc w:val="left"/>
       <w:pPr>
         <w:tabs>
-          <w:tab w:pos="1296" w:val="num"/>
-        </w:tabs>
-        <w:ind w:hanging="1296" w:left="1296"/>
+          <w:tab w:val="num" w:pos="1296"/>
+        </w:tabs>
+        <w:ind w:left="1296" w:hanging="1296"/>
       </w:pPr>
     </w:lvl>
     <w:lvl w:ilvl="7">
@@ -1270,9 +1496,9 @@
       <w:lvlJc w:val="left"/>
       <w:pPr>
         <w:tabs>
-          <w:tab w:pos="1440" w:val="num"/>
-        </w:tabs>
-        <w:ind w:hanging="1440" w:left="1440"/>
+          <w:tab w:val="num" w:pos="1440"/>
+        </w:tabs>
+        <w:ind w:left="1440" w:hanging="1440"/>
       </w:pPr>
     </w:lvl>
     <w:lvl w:ilvl="8">
@@ -1283,9 +1509,9 @@
       <w:lvlJc w:val="left"/>
       <w:pPr>
         <w:tabs>
-          <w:tab w:pos="1584" w:val="num"/>
-        </w:tabs>
-        <w:ind w:hanging="1584" w:left="1584"/>
+          <w:tab w:val="num" w:pos="1584"/>
+        </w:tabs>
+        <w:ind w:left="1584" w:hanging="1584"/>
       </w:pPr>
     </w:lvl>
   </w:abstractNum>
@@ -1303,224 +1529,233 @@
 
 <file path=word/styles.xml><?xml version="1.0" encoding="utf-8"?>
 <w:styles xmlns:w="http://schemas.openxmlformats.org/wordprocessingml/2006/main">
-  <w:style w:styleId="style0" w:type="paragraph">
+  <w:docDefaults>
+    <w:rPrDefault>
+      <w:rPr>
+        <w:rFonts w:ascii="Liberation Serif" w:hAnsi="Liberation Serif" w:eastAsia="Droid Sans Fallback" w:cs="FreeSans"/>
+        <w:sz w:val="24"/>
+        <w:szCs w:val="24"/>
+        <w:lang w:val="ru-RU" w:eastAsia="zh-CN" w:bidi="hi-IN"/>
+      </w:rPr>
+    </w:rPrDefault>
+    <w:pPrDefault>
+      <w:pPr/>
+    </w:pPrDefault>
+  </w:docDefaults>
+  <w:style w:type="paragraph" w:styleId="Normal">
     <w:name w:val="Normal"/>
-    <w:next w:val="style0"/>
     <w:pPr>
       <w:widowControl w:val="false"/>
       <w:suppressAutoHyphens w:val="true"/>
+      <w:bidi w:val="0"/>
+      <w:jc w:val="left"/>
     </w:pPr>
     <w:rPr>
-      <w:rFonts w:ascii="Liberation Serif" w:cs="Lohit Hindi" w:eastAsia="DejaVu Sans" w:hAnsi="Liberation Serif"/>
+      <w:rFonts w:ascii="Liberation Serif" w:hAnsi="Liberation Serif" w:eastAsia="DejaVu Sans" w:cs="Lohit Hindi"/>
       <w:color w:val="00000A"/>
       <w:sz w:val="24"/>
       <w:szCs w:val="24"/>
-      <w:lang w:bidi="hi-IN" w:eastAsia="zh-CN" w:val="ru-RU"/>
-    </w:rPr>
-  </w:style>
-  <w:style w:styleId="style15" w:type="character">
+      <w:lang w:val="ru-RU" w:eastAsia="zh-CN" w:bidi="hi-IN"/>
+    </w:rPr>
+  </w:style>
+  <w:style w:type="character" w:styleId="Style14">
     <w:name w:val="Маркеры списка"/>
-    <w:next w:val="style15"/>
-    <w:rPr>
-      <w:rFonts w:ascii="OpenSymbol" w:cs="OpenSymbol" w:eastAsia="OpenSymbol" w:hAnsi="OpenSymbol"/>
-    </w:rPr>
-  </w:style>
-  <w:style w:styleId="style16" w:type="character">
+    <w:rPr>
+      <w:rFonts w:ascii="OpenSymbol" w:hAnsi="OpenSymbol" w:eastAsia="OpenSymbol" w:cs="OpenSymbol"/>
+    </w:rPr>
+  </w:style>
+  <w:style w:type="character" w:styleId="ListLabel1">
     <w:name w:val="ListLabel 1"/>
-    <w:next w:val="style16"/>
     <w:rPr>
       <w:rFonts w:cs="Symbol"/>
     </w:rPr>
   </w:style>
-  <w:style w:styleId="style17" w:type="character">
+  <w:style w:type="character" w:styleId="ListLabel2">
     <w:name w:val="ListLabel 2"/>
-    <w:next w:val="style17"/>
     <w:rPr>
       <w:rFonts w:cs="OpenSymbol"/>
     </w:rPr>
   </w:style>
-  <w:style w:styleId="style18" w:type="character">
+  <w:style w:type="character" w:styleId="ListLabel3">
     <w:name w:val="ListLabel 3"/>
-    <w:next w:val="style18"/>
     <w:rPr>
       <w:rFonts w:cs="Symbol"/>
     </w:rPr>
   </w:style>
-  <w:style w:styleId="style19" w:type="character">
+  <w:style w:type="character" w:styleId="ListLabel4">
     <w:name w:val="ListLabel 4"/>
-    <w:next w:val="style19"/>
     <w:rPr>
       <w:rFonts w:cs="OpenSymbol"/>
     </w:rPr>
   </w:style>
-  <w:style w:styleId="style20" w:type="character">
+  <w:style w:type="character" w:styleId="ListLabel5">
     <w:name w:val="ListLabel 5"/>
-    <w:next w:val="style20"/>
     <w:rPr>
       <w:rFonts w:cs="Symbol"/>
     </w:rPr>
   </w:style>
-  <w:style w:styleId="style21" w:type="character">
+  <w:style w:type="character" w:styleId="ListLabel6">
     <w:name w:val="ListLabel 6"/>
-    <w:next w:val="style21"/>
     <w:rPr>
       <w:rFonts w:cs="OpenSymbol"/>
     </w:rPr>
   </w:style>
-  <w:style w:styleId="style22" w:type="character">
+  <w:style w:type="character" w:styleId="ListLabel7">
     <w:name w:val="ListLabel 7"/>
-    <w:next w:val="style22"/>
     <w:rPr>
       <w:rFonts w:cs="Symbol"/>
     </w:rPr>
   </w:style>
-  <w:style w:styleId="style23" w:type="character">
+  <w:style w:type="character" w:styleId="ListLabel8">
     <w:name w:val="ListLabel 8"/>
-    <w:next w:val="style23"/>
     <w:rPr>
       <w:rFonts w:cs="OpenSymbol"/>
     </w:rPr>
   </w:style>
-  <w:style w:styleId="style24" w:type="character">
+  <w:style w:type="character" w:styleId="ListLabel9">
     <w:name w:val="ListLabel 9"/>
-    <w:next w:val="style24"/>
     <w:rPr>
       <w:rFonts w:cs="Symbol"/>
     </w:rPr>
   </w:style>
-  <w:style w:styleId="style25" w:type="character">
+  <w:style w:type="character" w:styleId="ListLabel10">
     <w:name w:val="ListLabel 10"/>
-    <w:next w:val="style25"/>
     <w:rPr>
       <w:rFonts w:cs="OpenSymbol"/>
     </w:rPr>
   </w:style>
-  <w:style w:styleId="style26" w:type="character">
+  <w:style w:type="character" w:styleId="ListLabel11">
     <w:name w:val="ListLabel 11"/>
-    <w:next w:val="style26"/>
     <w:rPr>
       <w:rFonts w:cs="Symbol"/>
     </w:rPr>
   </w:style>
-  <w:style w:styleId="style27" w:type="character">
+  <w:style w:type="character" w:styleId="ListLabel12">
     <w:name w:val="ListLabel 12"/>
-    <w:next w:val="style27"/>
     <w:rPr>
       <w:rFonts w:cs="OpenSymbol"/>
     </w:rPr>
   </w:style>
-  <w:style w:styleId="style28" w:type="character">
+  <w:style w:type="character" w:styleId="ListLabel13">
     <w:name w:val="ListLabel 13"/>
-    <w:next w:val="style28"/>
     <w:rPr>
       <w:rFonts w:cs="Symbol"/>
     </w:rPr>
   </w:style>
-  <w:style w:styleId="style29" w:type="character">
+  <w:style w:type="character" w:styleId="ListLabel14">
     <w:name w:val="ListLabel 14"/>
-    <w:next w:val="style29"/>
     <w:rPr>
       <w:rFonts w:cs="OpenSymbol"/>
     </w:rPr>
   </w:style>
-  <w:style w:styleId="style30" w:type="character">
+  <w:style w:type="character" w:styleId="ListLabel15">
     <w:name w:val="ListLabel 15"/>
-    <w:next w:val="style30"/>
     <w:rPr>
       <w:rFonts w:cs="Symbol"/>
     </w:rPr>
   </w:style>
-  <w:style w:styleId="style31" w:type="character">
+  <w:style w:type="character" w:styleId="ListLabel16">
     <w:name w:val="ListLabel 16"/>
-    <w:next w:val="style31"/>
     <w:rPr>
       <w:rFonts w:cs="OpenSymbol"/>
     </w:rPr>
   </w:style>
-  <w:style w:styleId="style32" w:type="character">
+  <w:style w:type="character" w:styleId="ListLabel17">
     <w:name w:val="ListLabel 17"/>
-    <w:next w:val="style32"/>
     <w:rPr>
       <w:rFonts w:cs="Symbol"/>
     </w:rPr>
   </w:style>
-  <w:style w:styleId="style33" w:type="character">
+  <w:style w:type="character" w:styleId="ListLabel18">
     <w:name w:val="ListLabel 18"/>
-    <w:next w:val="style33"/>
     <w:rPr>
       <w:rFonts w:cs="OpenSymbol"/>
     </w:rPr>
   </w:style>
-  <w:style w:styleId="style34" w:type="character">
+  <w:style w:type="character" w:styleId="ListLabel19">
     <w:name w:val="ListLabel 19"/>
-    <w:next w:val="style34"/>
     <w:rPr>
       <w:rFonts w:cs="Symbol"/>
     </w:rPr>
   </w:style>
-  <w:style w:styleId="style35" w:type="character">
+  <w:style w:type="character" w:styleId="ListLabel20">
     <w:name w:val="ListLabel 20"/>
-    <w:next w:val="style35"/>
     <w:rPr>
       <w:rFonts w:cs="OpenSymbol"/>
     </w:rPr>
   </w:style>
-  <w:style w:styleId="style36" w:type="character">
+  <w:style w:type="character" w:styleId="ListLabel21">
     <w:name w:val="ListLabel 21"/>
-    <w:next w:val="style36"/>
     <w:rPr>
       <w:rFonts w:cs="Symbol"/>
     </w:rPr>
   </w:style>
-  <w:style w:styleId="style37" w:type="character">
+  <w:style w:type="character" w:styleId="ListLabel22">
     <w:name w:val="ListLabel 22"/>
-    <w:next w:val="style37"/>
     <w:rPr>
       <w:rFonts w:cs="OpenSymbol"/>
     </w:rPr>
   </w:style>
-  <w:style w:styleId="style38" w:type="paragraph">
+  <w:style w:type="character" w:styleId="ListLabel23">
+    <w:name w:val="ListLabel 23"/>
+    <w:rPr>
+      <w:rFonts w:cs="Symbol"/>
+    </w:rPr>
+  </w:style>
+  <w:style w:type="character" w:styleId="ListLabel24">
+    <w:name w:val="ListLabel 24"/>
+    <w:rPr>
+      <w:rFonts w:cs="OpenSymbol"/>
+    </w:rPr>
+  </w:style>
+  <w:style w:type="character" w:styleId="ListLabel25">
+    <w:name w:val="ListLabel 25"/>
+    <w:rPr>
+      <w:rFonts w:cs="Symbol"/>
+    </w:rPr>
+  </w:style>
+  <w:style w:type="character" w:styleId="ListLabel26">
+    <w:name w:val="ListLabel 26"/>
+    <w:rPr>
+      <w:rFonts w:cs="OpenSymbol"/>
+    </w:rPr>
+  </w:style>
+  <w:style w:type="paragraph" w:styleId="Style15">
     <w:name w:val="Заголовок"/>
-    <w:basedOn w:val="style0"/>
-    <w:next w:val="style39"/>
+    <w:basedOn w:val="Normal"/>
+    <w:next w:val="Style16"/>
     <w:pPr>
       <w:keepNext/>
-      <w:spacing w:after="120" w:before="240"/>
-      <w:contextualSpacing w:val="false"/>
+      <w:spacing w:before="240" w:after="120"/>
     </w:pPr>
     <w:rPr>
-      <w:rFonts w:ascii="Liberation Sans" w:cs="Lohit Hindi" w:eastAsia="DejaVu Sans" w:hAnsi="Liberation Sans"/>
+      <w:rFonts w:ascii="Liberation Sans" w:hAnsi="Liberation Sans" w:eastAsia="DejaVu Sans" w:cs="Lohit Hindi"/>
       <w:sz w:val="28"/>
       <w:szCs w:val="28"/>
     </w:rPr>
   </w:style>
-  <w:style w:styleId="style39" w:type="paragraph">
+  <w:style w:type="paragraph" w:styleId="Style16">
     <w:name w:val="Основной текст"/>
-    <w:basedOn w:val="style0"/>
-    <w:next w:val="style39"/>
+    <w:basedOn w:val="Normal"/>
     <w:pPr>
-      <w:spacing w:after="120" w:before="0"/>
-      <w:contextualSpacing w:val="false"/>
+      <w:spacing w:lineRule="auto" w:line="288" w:before="0" w:after="120"/>
     </w:pPr>
     <w:rPr/>
   </w:style>
-  <w:style w:styleId="style40" w:type="paragraph">
+  <w:style w:type="paragraph" w:styleId="Style17">
     <w:name w:val="Список"/>
-    <w:basedOn w:val="style39"/>
-    <w:next w:val="style40"/>
+    <w:basedOn w:val="Style16"/>
     <w:pPr/>
     <w:rPr>
       <w:rFonts w:cs="Lohit Hindi"/>
     </w:rPr>
   </w:style>
-  <w:style w:styleId="style41" w:type="paragraph">
+  <w:style w:type="paragraph" w:styleId="Style18">
     <w:name w:val="Название"/>
-    <w:basedOn w:val="style0"/>
-    <w:next w:val="style41"/>
+    <w:basedOn w:val="Normal"/>
     <w:pPr>
       <w:suppressLineNumbers/>
-      <w:spacing w:after="120" w:before="120"/>
-      <w:contextualSpacing w:val="false"/>
+      <w:spacing w:before="120" w:after="120"/>
     </w:pPr>
     <w:rPr>
       <w:rFonts w:cs="Lohit Hindi"/>
@@ -1530,10 +1765,9 @@
       <w:szCs w:val="24"/>
     </w:rPr>
   </w:style>
-  <w:style w:styleId="style42" w:type="paragraph">
+  <w:style w:type="paragraph" w:styleId="Style19">
     <w:name w:val="Указатель"/>
-    <w:basedOn w:val="style0"/>
-    <w:next w:val="style42"/>
+    <w:basedOn w:val="Normal"/>
     <w:pPr>
       <w:suppressLineNumbers/>
     </w:pPr>

</xml_diff>

<commit_message>
template for current_mode_exit handler
</commit_message>
<xml_diff>
--- a/docs/CLI_terminal_comm_protocol.docx
+++ b/docs/CLI_terminal_comm_protocol.docx
@@ -352,7 +352,7 @@
           <w:b/>
           <w:bCs/>
         </w:rPr>
-        <w:t xml:space="preserve">{command, </w:t>
+        <w:t>{</w:t>
       </w:r>
       <w:r>
         <w:rPr>
@@ -360,7 +360,7 @@
           <w:bCs/>
           <w:color w:val="000000"/>
         </w:rPr>
-        <w:t>"current_mode_end"</w:t>
+        <w:t>current_mode_exit</w:t>
       </w:r>
       <w:r>
         <w:rPr>
@@ -747,15 +747,7 @@
       <w:bookmarkEnd w:id="3"/>
       <w:r>
         <w:rPr/>
-        <w:t xml:space="preserve">Если доступных команд </w:t>
-      </w:r>
-      <w:r>
-        <w:rPr/>
-        <w:t>нет</w:t>
-      </w:r>
-      <w:r>
-        <w:rPr/>
-        <w:t>, то будет возвращен пустой список доступных команд.</w:t>
+        <w:t>Если доступных команд нет, то будет возвращен пустой список доступных команд.</w:t>
       </w:r>
     </w:p>
     <w:p>
@@ -1720,6 +1712,18 @@
       <w:rFonts w:cs="OpenSymbol"/>
     </w:rPr>
   </w:style>
+  <w:style w:type="character" w:styleId="ListLabel27">
+    <w:name w:val="ListLabel 27"/>
+    <w:rPr>
+      <w:rFonts w:cs="Symbol"/>
+    </w:rPr>
+  </w:style>
+  <w:style w:type="character" w:styleId="ListLabel28">
+    <w:name w:val="ListLabel 28"/>
+    <w:rPr>
+      <w:rFonts w:cs="OpenSymbol"/>
+    </w:rPr>
+  </w:style>
   <w:style w:type="paragraph" w:styleId="Style15">
     <w:name w:val="Заголовок"/>
     <w:basedOn w:val="Normal"/>

</xml_diff>

<commit_message>
start integrate cli_service & cli_terminal
</commit_message>
<xml_diff>
--- a/docs/CLI_terminal_comm_protocol.docx
+++ b/docs/CLI_terminal_comm_protocol.docx
@@ -568,7 +568,7 @@
           <w:b/>
           <w:bCs/>
         </w:rPr>
-        <w:t>{extension_response, ExtensionList}</w:t>
+        <w:t>{extension_response, CommonPrefix, ExtensionList}</w:t>
       </w:r>
       <w:r>
         <w:rPr/>
@@ -579,11 +579,44 @@
           <w:b/>
           <w:bCs/>
         </w:rPr>
+        <w:t>CommonPrefix</w:t>
+      </w:r>
+      <w:r>
+        <w:rPr/>
+        <w:t xml:space="preserve"> — общий префикс для списка расширений, </w:t>
+      </w:r>
+      <w:r>
+        <w:rPr>
+          <w:b/>
+          <w:bCs/>
+        </w:rPr>
         <w:t>ExtensionList</w:t>
       </w:r>
       <w:r>
         <w:rPr/>
-        <w:t xml:space="preserve"> - список расширений для данных, введенных пользователем.</w:t>
+        <w:t xml:space="preserve"> - список расширений для данных, введенных пользователем. В случае, если списка расширений для данных пользователя нет, </w:t>
+      </w:r>
+      <w:r>
+        <w:rPr>
+          <w:b/>
+          <w:bCs/>
+        </w:rPr>
+        <w:t>CommonPrefix</w:t>
+      </w:r>
+      <w:r>
+        <w:rPr/>
+        <w:t xml:space="preserve"> будет пустой строкой, а </w:t>
+      </w:r>
+      <w:r>
+        <w:rPr>
+          <w:b/>
+          <w:bCs/>
+        </w:rPr>
+        <w:t>ExtensionList</w:t>
+      </w:r>
+      <w:r>
+        <w:rPr/>
+        <w:t xml:space="preserve"> — пустым списком.</w:t>
       </w:r>
     </w:p>
     <w:p>
@@ -1106,7 +1139,7 @@
       <w:pgNumType w:fmt="decimal"/>
       <w:formProt w:val="false"/>
       <w:textDirection w:val="lrTb"/>
-      <w:docGrid w:type="default" w:linePitch="240" w:charSpace="4294961151"/>
+      <w:docGrid w:type="default" w:linePitch="239" w:charSpace="4294961151"/>
     </w:sectPr>
   </w:body>
 </w:document>
@@ -1724,6 +1757,30 @@
       <w:rFonts w:cs="OpenSymbol"/>
     </w:rPr>
   </w:style>
+  <w:style w:type="character" w:styleId="ListLabel29">
+    <w:name w:val="ListLabel 29"/>
+    <w:rPr>
+      <w:rFonts w:cs="Symbol"/>
+    </w:rPr>
+  </w:style>
+  <w:style w:type="character" w:styleId="ListLabel30">
+    <w:name w:val="ListLabel 30"/>
+    <w:rPr>
+      <w:rFonts w:cs="OpenSymbol"/>
+    </w:rPr>
+  </w:style>
+  <w:style w:type="character" w:styleId="ListLabel31">
+    <w:name w:val="ListLabel 31"/>
+    <w:rPr>
+      <w:rFonts w:cs="Symbol"/>
+    </w:rPr>
+  </w:style>
+  <w:style w:type="character" w:styleId="ListLabel32">
+    <w:name w:val="ListLabel 32"/>
+    <w:rPr>
+      <w:rFonts w:cs="OpenSymbol"/>
+    </w:rPr>
+  </w:style>
   <w:style w:type="paragraph" w:styleId="Style15">
     <w:name w:val="Заголовок"/>
     <w:basedOn w:val="Normal"/>

</xml_diff>

<commit_message>
cli_terminal : use new login approach
</commit_message>
<xml_diff>
--- a/docs/CLI_terminal_comm_protocol.docx
+++ b/docs/CLI_terminal_comm_protocol.docx
@@ -409,7 +409,21 @@
           <w:b/>
           <w:bCs/>
         </w:rPr>
-        <w:t>{login_success, Prompt}</w:t>
+        <w:t xml:space="preserve">{login_success, </w:t>
+      </w:r>
+      <w:r>
+        <w:rPr>
+          <w:b/>
+          <w:bCs/>
+        </w:rPr>
+        <w:t>Greeting</w:t>
+      </w:r>
+      <w:r>
+        <w:rPr>
+          <w:b/>
+          <w:bCs/>
+        </w:rPr>
+        <w:t>}</w:t>
       </w:r>
       <w:r>
         <w:rPr/>
@@ -420,11 +434,19 @@
           <w:b/>
           <w:bCs/>
         </w:rPr>
-        <w:t>Prompt</w:t>
-      </w:r>
-      <w:r>
-        <w:rPr/>
-        <w:t xml:space="preserve"> - текущая строка подсказки (prompt).</w:t>
+        <w:t>Greeting</w:t>
+      </w:r>
+      <w:r>
+        <w:rPr/>
+        <w:t xml:space="preserve"> — </w:t>
+      </w:r>
+      <w:r>
+        <w:rPr/>
+        <w:t>сообщение об успешном входе в систему</w:t>
+      </w:r>
+      <w:r>
+        <w:rPr/>
+        <w:t>.</w:t>
       </w:r>
     </w:p>
     <w:p>
@@ -573,13 +595,6 @@
           <w:color w:val="000000"/>
         </w:rPr>
         <w:tab/>
-      </w:r>
-      <w:r>
-        <w:rPr>
-          <w:b w:val="false"/>
-          <w:bCs w:val="false"/>
-          <w:color w:val="000000"/>
-        </w:rPr>
         <w:t>Возможные ответы с сервера:</w:t>
       </w:r>
     </w:p>
@@ -1388,11 +1403,7 @@
       </w:pPr>
       <w:r>
         <w:rPr/>
-        <w:t xml:space="preserve">Запрос на вход в систему является синхронным. </w:t>
-      </w:r>
-      <w:r>
-        <w:rPr/>
-        <w:t>Данный запрос успешно обрабатывается пока пользователь не войдет успешно в систему. После этого ответ на данный запрос возвращает ошибку обработки запроса.</w:t>
+        <w:t>Запрос на вход в систему является синхронным. Данный запрос успешно обрабатывается пока пользователь не войдет успешно в систему. После этого ответ на данный запрос возвращает ошибку обработки запроса.</w:t>
       </w:r>
     </w:p>
     <w:p>
@@ -2548,6 +2559,18 @@
       <w:rFonts w:cs="OpenSymbol"/>
     </w:rPr>
   </w:style>
+  <w:style w:type="character" w:styleId="ListLabel41">
+    <w:name w:val="ListLabel 41"/>
+    <w:rPr>
+      <w:rFonts w:cs="Symbol"/>
+    </w:rPr>
+  </w:style>
+  <w:style w:type="character" w:styleId="ListLabel42">
+    <w:name w:val="ListLabel 42"/>
+    <w:rPr>
+      <w:rFonts w:cs="OpenSymbol"/>
+    </w:rPr>
+  </w:style>
   <w:style w:type="paragraph" w:styleId="Style15">
     <w:name w:val="Заголовок"/>
     <w:basedOn w:val="Normal"/>

</xml_diff>

<commit_message>
skip write fault at finishing exec due to notification from cli service
</commit_message>
<xml_diff>
--- a/docs/CLI_terminal_comm_protocol.docx
+++ b/docs/CLI_terminal_comm_protocol.docx
@@ -297,15 +297,7 @@
       </w:pPr>
       <w:r>
         <w:rPr/>
-        <w:t xml:space="preserve">Окончание работы команды с последующим завершением клиентской сессии (и </w:t>
-      </w:r>
-      <w:r>
-        <w:rPr/>
-        <w:t>выполнения</w:t>
-      </w:r>
-      <w:r>
-        <w:rPr/>
-        <w:t xml:space="preserve"> терминального клиента) </w:t>
+        <w:t xml:space="preserve">Окончание работы команды с последующим завершением клиентской сессии (и выполнения терминального клиента) </w:t>
       </w:r>
       <w:r>
         <w:rPr>
@@ -1269,15 +1261,7 @@
       </w:pPr>
       <w:r>
         <w:rPr/>
-        <w:t xml:space="preserve">Результатом </w:t>
-      </w:r>
-      <w:r>
-        <w:rPr/>
-        <w:t xml:space="preserve">обработки </w:t>
-      </w:r>
-      <w:r>
-        <w:rPr/>
-        <w:t xml:space="preserve">запроса на выполнение команды на CLI сервисе будут несколько ответов </w:t>
+        <w:t xml:space="preserve">Результатом обработки запроса на выполнение команды на CLI сервисе будут несколько ответов </w:t>
       </w:r>
       <w:r>
         <w:rPr>
@@ -1305,35 +1289,7 @@
           <w:b w:val="false"/>
           <w:bCs w:val="false"/>
         </w:rPr>
-        <w:t xml:space="preserve"> (несколько ответов означает, что будет прислано любое количество или 0). После завершения выполнения команды будет прислан ответ о завершении. Если после выполнения команды клиентская сессия долж</w:t>
-      </w:r>
-      <w:r>
-        <w:rPr>
-          <w:b w:val="false"/>
-          <w:bCs w:val="false"/>
-        </w:rPr>
-        <w:t>н</w:t>
-      </w:r>
-      <w:r>
-        <w:rPr>
-          <w:b w:val="false"/>
-          <w:bCs w:val="false"/>
-        </w:rPr>
-        <w:t xml:space="preserve">а быть завершена (также как и </w:t>
-      </w:r>
-      <w:r>
-        <w:rPr>
-          <w:b w:val="false"/>
-          <w:bCs w:val="false"/>
-        </w:rPr>
-        <w:t>выполнение</w:t>
-      </w:r>
-      <w:r>
-        <w:rPr>
-          <w:b w:val="false"/>
-          <w:bCs w:val="false"/>
-        </w:rPr>
-        <w:t xml:space="preserve"> терминального клиента), то будет прислан ответ </w:t>
+        <w:t xml:space="preserve"> (несколько ответов означает, что будет прислано любое количество или 0). После завершения выполнения команды будет прислан ответ о завершении. Если после выполнения команды клиентская сессия должна быть завершена (также как и выполнение терминального клиента), то будет прислан ответ </w:t>
       </w:r>
       <w:r>
         <w:rPr>
@@ -1560,14 +1516,7 @@
           <w:b w:val="false"/>
           <w:bCs w:val="false"/>
         </w:rPr>
-        <w:t xml:space="preserve"> означает, что пользователю не удалось войти в систему (скорее всего из-за того, что он ввел неверное имя пользователя и/или пароль), но у пользователя есть еще минимум одна возможность ввести данные аутентификации через данный экземпляр терминального клиента. </w:t>
-      </w:r>
-      <w:r>
-        <w:rPr>
-          <w:b w:val="false"/>
-          <w:bCs w:val="false"/>
-        </w:rPr>
-        <w:t xml:space="preserve">Ответ </w:t>
+        <w:t xml:space="preserve"> означает, что пользователю не удалось войти в систему (скорее всего из-за того, что он ввел неверное имя пользователя и/или пароль), но у пользователя есть еще минимум одна возможность ввести данные аутентификации через данный экземпляр терминального клиента. Ответ </w:t>
       </w:r>
       <w:r>
         <w:rPr>
@@ -1730,6 +1679,7 @@
         <w:jc w:val="both"/>
         <w:rPr/>
       </w:pPr>
+      <w:bookmarkStart w:id="10" w:name="__DdeLink__271_1487678931"/>
       <w:r>
         <w:rPr/>
         <w:t xml:space="preserve">Запрос на завершение работы </w:t>
@@ -1741,6 +1691,7 @@
         </w:rPr>
         <w:t>{exit}</w:t>
       </w:r>
+      <w:bookmarkEnd w:id="10"/>
       <w:r>
         <w:rPr>
           <w:b w:val="false"/>
@@ -1766,6 +1717,38 @@
       <w:r>
         <w:rPr/>
         <w:t>Уведомление о завершении клиентской сессии генерируется асинхронно (для терминального клиента) на стороне CLI сервиса. После генерации этого сообщения, на CLI сервисе завершает работу обработчик клиентских запросов и закрывается сокетное соединение для взаимодействия с клиентом (на стороне CLI сервиса). Терминальный клиент при получении данного сообщения выводит его на поток стандартного вывода и завершает свою работу.</w:t>
+      </w:r>
+    </w:p>
+    <w:p>
+      <w:pPr>
+        <w:pStyle w:val="Normal"/>
+        <w:numPr>
+          <w:ilvl w:val="0"/>
+          <w:numId w:val="2"/>
+        </w:numPr>
+        <w:jc w:val="both"/>
+        <w:rPr>
+          <w:b w:val="false"/>
+          <w:bCs w:val="false"/>
+        </w:rPr>
+      </w:pPr>
+      <w:r>
+        <w:rPr/>
+        <w:t xml:space="preserve">При получении уведомления о завершении клиентской сессии терминальный клиент в ответ может сгенерировать запрос на завершение работы </w:t>
+      </w:r>
+      <w:r>
+        <w:rPr>
+          <w:b/>
+          <w:bCs/>
+        </w:rPr>
+        <w:t>{exit}</w:t>
+      </w:r>
+      <w:r>
+        <w:rPr>
+          <w:b w:val="false"/>
+          <w:bCs w:val="false"/>
+        </w:rPr>
+        <w:t>. Будет ли в действительности генерироваться этот запрос зависит от реализации терминального клиента.</w:t>
       </w:r>
     </w:p>
     <w:sectPr>
@@ -2781,6 +2764,18 @@
       <w:rFonts w:cs="OpenSymbol"/>
     </w:rPr>
   </w:style>
+  <w:style w:type="character" w:styleId="ListLabel47">
+    <w:name w:val="ListLabel 47"/>
+    <w:rPr>
+      <w:rFonts w:cs="Symbol"/>
+    </w:rPr>
+  </w:style>
+  <w:style w:type="character" w:styleId="ListLabel48">
+    <w:name w:val="ListLabel 48"/>
+    <w:rPr>
+      <w:rFonts w:cs="OpenSymbol"/>
+    </w:rPr>
+  </w:style>
   <w:style w:type="paragraph" w:styleId="Style15">
     <w:name w:val="Заголовок"/>
     <w:basedOn w:val="Normal"/>

</xml_diff>

<commit_message>
add error responses to comm protocol
</commit_message>
<xml_diff>
--- a/docs/CLI_terminal_comm_protocol.docx
+++ b/docs/CLI_terminal_comm_protocol.docx
@@ -701,6 +701,77 @@
     <w:p>
       <w:pPr>
         <w:pStyle w:val="Normal"/>
+        <w:numPr>
+          <w:ilvl w:val="0"/>
+          <w:numId w:val="4"/>
+        </w:numPr>
+        <w:jc w:val="both"/>
+        <w:rPr>
+          <w:b w:val="false"/>
+          <w:bCs w:val="false"/>
+          <w:color w:val="000000"/>
+        </w:rPr>
+      </w:pPr>
+      <w:r>
+        <w:rPr>
+          <w:b w:val="false"/>
+          <w:bCs w:val="false"/>
+          <w:color w:val="000000"/>
+        </w:rPr>
+        <w:t xml:space="preserve">Ошибка </w:t>
+      </w:r>
+      <w:r>
+        <w:rPr>
+          <w:b w:val="false"/>
+          <w:bCs w:val="false"/>
+          <w:color w:val="000000"/>
+        </w:rPr>
+        <w:t>выхода из текущего режима работы</w:t>
+      </w:r>
+      <w:r>
+        <w:rPr>
+          <w:b w:val="false"/>
+          <w:bCs w:val="false"/>
+          <w:color w:val="000000"/>
+        </w:rPr>
+        <w:t xml:space="preserve"> </w:t>
+      </w:r>
+      <w:r>
+        <w:rPr>
+          <w:b/>
+          <w:bCs/>
+          <w:color w:val="000000"/>
+        </w:rPr>
+        <w:t>{error, Reason}</w:t>
+      </w:r>
+      <w:r>
+        <w:rPr>
+          <w:b w:val="false"/>
+          <w:bCs w:val="false"/>
+          <w:color w:val="000000"/>
+        </w:rPr>
+        <w:t xml:space="preserve">, где </w:t>
+      </w:r>
+      <w:r>
+        <w:rPr>
+          <w:b/>
+          <w:bCs/>
+          <w:color w:val="000000"/>
+        </w:rPr>
+        <w:t>Reason</w:t>
+      </w:r>
+      <w:r>
+        <w:rPr>
+          <w:b w:val="false"/>
+          <w:bCs w:val="false"/>
+          <w:color w:val="000000"/>
+        </w:rPr>
+        <w:t xml:space="preserve"> — причина ошибки.</w:t>
+      </w:r>
+    </w:p>
+    <w:p>
+      <w:pPr>
+        <w:pStyle w:val="Normal"/>
         <w:jc w:val="both"/>
         <w:rPr/>
       </w:pPr>
@@ -782,6 +853,912 @@
       <w:pPr>
         <w:pStyle w:val="Normal"/>
         <w:jc w:val="both"/>
+        <w:rPr>
+          <w:b w:val="false"/>
+          <w:bCs w:val="false"/>
+          <w:color w:val="000000"/>
+        </w:rPr>
+      </w:pPr>
+      <w:r>
+        <w:rPr>
+          <w:b w:val="false"/>
+          <w:bCs w:val="false"/>
+          <w:color w:val="000000"/>
+        </w:rPr>
+        <w:tab/>
+        <w:t>Возможные ответы с сервера:</w:t>
+      </w:r>
+    </w:p>
+    <w:p>
+      <w:pPr>
+        <w:pStyle w:val="Normal"/>
+        <w:numPr>
+          <w:ilvl w:val="0"/>
+          <w:numId w:val="5"/>
+        </w:numPr>
+        <w:jc w:val="both"/>
+        <w:rPr>
+          <w:b/>
+          <w:bCs/>
+        </w:rPr>
+      </w:pPr>
+      <w:r>
+        <w:rPr/>
+        <w:t>Текущее состояние</w:t>
+      </w:r>
+      <w:r>
+        <w:rPr/>
+        <w:t xml:space="preserve"> </w:t>
+      </w:r>
+      <w:r>
+        <w:rPr>
+          <w:b/>
+          <w:bCs/>
+        </w:rPr>
+        <w:t>{current_state_response, Prompt}</w:t>
+      </w:r>
+      <w:r>
+        <w:rPr/>
+        <w:t xml:space="preserve">, где </w:t>
+      </w:r>
+      <w:r>
+        <w:rPr>
+          <w:b/>
+          <w:bCs/>
+        </w:rPr>
+        <w:t>Prompt</w:t>
+      </w:r>
+      <w:r>
+        <w:rPr/>
+        <w:t xml:space="preserve"> - текущая строка подсказки (prompt)</w:t>
+      </w:r>
+      <w:r>
+        <w:rPr>
+          <w:b/>
+          <w:bCs/>
+        </w:rPr>
+        <w:t>.</w:t>
+      </w:r>
+    </w:p>
+    <w:p>
+      <w:pPr>
+        <w:pStyle w:val="Normal"/>
+        <w:numPr>
+          <w:ilvl w:val="0"/>
+          <w:numId w:val="5"/>
+        </w:numPr>
+        <w:jc w:val="both"/>
+        <w:rPr>
+          <w:b w:val="false"/>
+          <w:bCs w:val="false"/>
+          <w:color w:val="000000"/>
+        </w:rPr>
+      </w:pPr>
+      <w:r>
+        <w:rPr>
+          <w:b w:val="false"/>
+          <w:bCs w:val="false"/>
+          <w:color w:val="000000"/>
+        </w:rPr>
+        <w:t xml:space="preserve">Ошибка </w:t>
+      </w:r>
+      <w:r>
+        <w:rPr>
+          <w:b w:val="false"/>
+          <w:bCs w:val="false"/>
+          <w:color w:val="000000"/>
+        </w:rPr>
+        <w:t>запроса текущего состояния</w:t>
+      </w:r>
+      <w:r>
+        <w:rPr>
+          <w:b w:val="false"/>
+          <w:bCs w:val="false"/>
+          <w:color w:val="000000"/>
+        </w:rPr>
+        <w:t xml:space="preserve"> </w:t>
+      </w:r>
+      <w:r>
+        <w:rPr>
+          <w:b/>
+          <w:bCs/>
+          <w:color w:val="000000"/>
+        </w:rPr>
+        <w:t>{error, Reason}</w:t>
+      </w:r>
+      <w:r>
+        <w:rPr>
+          <w:b w:val="false"/>
+          <w:bCs w:val="false"/>
+          <w:color w:val="000000"/>
+        </w:rPr>
+        <w:t xml:space="preserve">, где </w:t>
+      </w:r>
+      <w:r>
+        <w:rPr>
+          <w:b/>
+          <w:bCs/>
+          <w:color w:val="000000"/>
+        </w:rPr>
+        <w:t>Reason</w:t>
+      </w:r>
+      <w:r>
+        <w:rPr>
+          <w:b w:val="false"/>
+          <w:bCs w:val="false"/>
+          <w:color w:val="000000"/>
+        </w:rPr>
+        <w:t xml:space="preserve"> — причина ошибки.</w:t>
+      </w:r>
+    </w:p>
+    <w:p>
+      <w:pPr>
+        <w:pStyle w:val="Normal"/>
+        <w:jc w:val="both"/>
+        <w:rPr/>
+      </w:pPr>
+      <w:r>
+        <w:rPr/>
+        <w:t>6) Запрос списка расширений:</w:t>
+      </w:r>
+    </w:p>
+    <w:p>
+      <w:pPr>
+        <w:pStyle w:val="Normal"/>
+        <w:jc w:val="both"/>
+        <w:rPr/>
+      </w:pPr>
+      <w:r>
+        <w:rPr/>
+        <w:tab/>
+        <w:t xml:space="preserve">Запрос на сервер: </w:t>
+      </w:r>
+      <w:r>
+        <w:rPr>
+          <w:b/>
+          <w:bCs/>
+        </w:rPr>
+        <w:t>{</w:t>
+      </w:r>
+      <w:bookmarkStart w:id="3" w:name="__DdeLink__120_1044117991"/>
+      <w:r>
+        <w:rPr>
+          <w:b/>
+          <w:bCs/>
+        </w:rPr>
+        <w:t>extension</w:t>
+      </w:r>
+      <w:bookmarkEnd w:id="3"/>
+      <w:r>
+        <w:rPr>
+          <w:b/>
+          <w:bCs/>
+        </w:rPr>
+        <w:t>_request, CommandLine}</w:t>
+      </w:r>
+      <w:r>
+        <w:rPr/>
+        <w:t xml:space="preserve">, где </w:t>
+      </w:r>
+      <w:r>
+        <w:rPr>
+          <w:b/>
+          <w:bCs/>
+        </w:rPr>
+        <w:t>CommandLine</w:t>
+      </w:r>
+      <w:r>
+        <w:rPr/>
+        <w:t xml:space="preserve"> - данные, введенные пользователем, очищенные от пробельных символов с начала и с конца.</w:t>
+      </w:r>
+    </w:p>
+    <w:p>
+      <w:pPr>
+        <w:pStyle w:val="Normal"/>
+        <w:jc w:val="both"/>
+        <w:rPr>
+          <w:b w:val="false"/>
+          <w:bCs w:val="false"/>
+          <w:color w:val="000000"/>
+        </w:rPr>
+      </w:pPr>
+      <w:r>
+        <w:rPr>
+          <w:b w:val="false"/>
+          <w:bCs w:val="false"/>
+          <w:color w:val="000000"/>
+        </w:rPr>
+        <w:tab/>
+        <w:t>Возможные ответы с сервера:</w:t>
+      </w:r>
+    </w:p>
+    <w:p>
+      <w:pPr>
+        <w:pStyle w:val="Normal"/>
+        <w:numPr>
+          <w:ilvl w:val="0"/>
+          <w:numId w:val="6"/>
+        </w:numPr>
+        <w:jc w:val="both"/>
+        <w:rPr>
+          <w:b w:val="false"/>
+          <w:bCs w:val="false"/>
+          <w:color w:val="000000"/>
+        </w:rPr>
+      </w:pPr>
+      <w:r>
+        <w:rPr>
+          <w:b w:val="false"/>
+          <w:bCs w:val="false"/>
+          <w:color w:val="000000"/>
+        </w:rPr>
+        <w:t>Список расширений</w:t>
+      </w:r>
+      <w:r>
+        <w:rPr>
+          <w:b w:val="false"/>
+          <w:bCs w:val="false"/>
+          <w:color w:val="000000"/>
+        </w:rPr>
+        <w:t xml:space="preserve"> </w:t>
+      </w:r>
+      <w:r>
+        <w:rPr>
+          <w:b/>
+          <w:bCs/>
+          <w:color w:val="000000"/>
+        </w:rPr>
+        <w:t>{extension_response, CommonPrefix, ExtensionList}</w:t>
+      </w:r>
+      <w:r>
+        <w:rPr>
+          <w:b w:val="false"/>
+          <w:bCs w:val="false"/>
+          <w:color w:val="000000"/>
+        </w:rPr>
+        <w:t xml:space="preserve">, где </w:t>
+      </w:r>
+      <w:r>
+        <w:rPr>
+          <w:b/>
+          <w:bCs/>
+          <w:color w:val="000000"/>
+        </w:rPr>
+        <w:t>CommonPrefix</w:t>
+      </w:r>
+      <w:r>
+        <w:rPr>
+          <w:b w:val="false"/>
+          <w:bCs w:val="false"/>
+          <w:color w:val="000000"/>
+        </w:rPr>
+        <w:t xml:space="preserve"> — общий префикс для списка расширений, </w:t>
+      </w:r>
+      <w:r>
+        <w:rPr>
+          <w:b/>
+          <w:bCs/>
+          <w:color w:val="000000"/>
+        </w:rPr>
+        <w:t>ExtensionList</w:t>
+      </w:r>
+      <w:r>
+        <w:rPr>
+          <w:b w:val="false"/>
+          <w:bCs w:val="false"/>
+          <w:color w:val="000000"/>
+        </w:rPr>
+        <w:t xml:space="preserve"> - список расширений для данных, введенных пользователем. В случае, если списка расширений для данных пользователя нет, </w:t>
+      </w:r>
+      <w:r>
+        <w:rPr>
+          <w:b/>
+          <w:bCs/>
+          <w:color w:val="000000"/>
+        </w:rPr>
+        <w:t>CommonPrefix</w:t>
+      </w:r>
+      <w:r>
+        <w:rPr>
+          <w:b w:val="false"/>
+          <w:bCs w:val="false"/>
+          <w:color w:val="000000"/>
+        </w:rPr>
+        <w:t xml:space="preserve"> будет пустой строкой, а </w:t>
+      </w:r>
+      <w:r>
+        <w:rPr>
+          <w:b/>
+          <w:bCs/>
+          <w:color w:val="000000"/>
+        </w:rPr>
+        <w:t>ExtensionList</w:t>
+      </w:r>
+      <w:r>
+        <w:rPr>
+          <w:b w:val="false"/>
+          <w:bCs w:val="false"/>
+          <w:color w:val="000000"/>
+        </w:rPr>
+        <w:t xml:space="preserve"> — пустым списком.</w:t>
+      </w:r>
+    </w:p>
+    <w:p>
+      <w:pPr>
+        <w:pStyle w:val="Normal"/>
+        <w:numPr>
+          <w:ilvl w:val="0"/>
+          <w:numId w:val="6"/>
+        </w:numPr>
+        <w:jc w:val="both"/>
+        <w:rPr>
+          <w:b w:val="false"/>
+          <w:bCs w:val="false"/>
+          <w:color w:val="000000"/>
+        </w:rPr>
+      </w:pPr>
+      <w:r>
+        <w:rPr>
+          <w:b w:val="false"/>
+          <w:bCs w:val="false"/>
+          <w:color w:val="000000"/>
+        </w:rPr>
+        <w:t xml:space="preserve">Ошибка </w:t>
+      </w:r>
+      <w:r>
+        <w:rPr>
+          <w:b w:val="false"/>
+          <w:bCs w:val="false"/>
+          <w:color w:val="000000"/>
+        </w:rPr>
+        <w:t>запроса списка расширений</w:t>
+      </w:r>
+      <w:r>
+        <w:rPr>
+          <w:b w:val="false"/>
+          <w:bCs w:val="false"/>
+          <w:color w:val="000000"/>
+        </w:rPr>
+        <w:t xml:space="preserve"> </w:t>
+      </w:r>
+      <w:r>
+        <w:rPr>
+          <w:b/>
+          <w:bCs/>
+          <w:color w:val="000000"/>
+        </w:rPr>
+        <w:t>{error, Reason}</w:t>
+      </w:r>
+      <w:r>
+        <w:rPr>
+          <w:b w:val="false"/>
+          <w:bCs w:val="false"/>
+          <w:color w:val="000000"/>
+        </w:rPr>
+        <w:t xml:space="preserve">, где </w:t>
+      </w:r>
+      <w:r>
+        <w:rPr>
+          <w:b/>
+          <w:bCs/>
+          <w:color w:val="000000"/>
+        </w:rPr>
+        <w:t>Reason</w:t>
+      </w:r>
+      <w:r>
+        <w:rPr>
+          <w:b w:val="false"/>
+          <w:bCs w:val="false"/>
+          <w:color w:val="000000"/>
+        </w:rPr>
+        <w:t xml:space="preserve"> — причина ошибки.</w:t>
+      </w:r>
+    </w:p>
+    <w:p>
+      <w:pPr>
+        <w:pStyle w:val="Normal"/>
+        <w:jc w:val="both"/>
+        <w:rPr/>
+      </w:pPr>
+      <w:r>
+        <w:rPr/>
+        <w:t>7) Запрос помощи по команде</w:t>
+      </w:r>
+    </w:p>
+    <w:p>
+      <w:pPr>
+        <w:pStyle w:val="Normal"/>
+        <w:jc w:val="both"/>
+        <w:rPr/>
+      </w:pPr>
+      <w:r>
+        <w:rPr/>
+        <w:tab/>
+        <w:t xml:space="preserve">Запрос на сервер: </w:t>
+      </w:r>
+      <w:r>
+        <w:rPr>
+          <w:b/>
+          <w:bCs/>
+        </w:rPr>
+        <w:t>{help_request, CommandLine}</w:t>
+      </w:r>
+      <w:r>
+        <w:rPr/>
+        <w:t xml:space="preserve">, где </w:t>
+      </w:r>
+      <w:r>
+        <w:rPr>
+          <w:b/>
+          <w:bCs/>
+        </w:rPr>
+        <w:t>CommandLine</w:t>
+      </w:r>
+      <w:r>
+        <w:rPr/>
+        <w:t xml:space="preserve"> - данные, введенные пользователем, очищенные от пробельных символов с начала и с конца.</w:t>
+      </w:r>
+    </w:p>
+    <w:p>
+      <w:pPr>
+        <w:pStyle w:val="Normal"/>
+        <w:jc w:val="both"/>
+        <w:rPr>
+          <w:b w:val="false"/>
+          <w:bCs w:val="false"/>
+          <w:color w:val="000000"/>
+        </w:rPr>
+      </w:pPr>
+      <w:r>
+        <w:rPr/>
+        <w:tab/>
+      </w:r>
+      <w:r>
+        <w:rPr>
+          <w:b w:val="false"/>
+          <w:bCs w:val="false"/>
+          <w:color w:val="000000"/>
+        </w:rPr>
+        <w:t>Возможные ответы с сервера:</w:t>
+      </w:r>
+    </w:p>
+    <w:p>
+      <w:pPr>
+        <w:pStyle w:val="Normal"/>
+        <w:numPr>
+          <w:ilvl w:val="0"/>
+          <w:numId w:val="7"/>
+        </w:numPr>
+        <w:jc w:val="both"/>
+        <w:rPr>
+          <w:b w:val="false"/>
+          <w:bCs w:val="false"/>
+          <w:color w:val="000000"/>
+        </w:rPr>
+      </w:pPr>
+      <w:r>
+        <w:rPr>
+          <w:b w:val="false"/>
+          <w:bCs w:val="false"/>
+          <w:color w:val="000000"/>
+        </w:rPr>
+        <w:t>Помощь по команде</w:t>
+      </w:r>
+      <w:r>
+        <w:rPr>
+          <w:b w:val="false"/>
+          <w:bCs w:val="false"/>
+          <w:color w:val="000000"/>
+        </w:rPr>
+        <w:t xml:space="preserve"> </w:t>
+      </w:r>
+      <w:r>
+        <w:rPr>
+          <w:b/>
+          <w:bCs/>
+          <w:color w:val="000000"/>
+        </w:rPr>
+        <w:t>{help_response, Help}</w:t>
+      </w:r>
+      <w:r>
+        <w:rPr>
+          <w:b w:val="false"/>
+          <w:bCs w:val="false"/>
+          <w:color w:val="000000"/>
+        </w:rPr>
+        <w:t xml:space="preserve">, где </w:t>
+      </w:r>
+      <w:r>
+        <w:rPr>
+          <w:b/>
+          <w:bCs/>
+          <w:color w:val="000000"/>
+        </w:rPr>
+        <w:t>Help</w:t>
+      </w:r>
+      <w:r>
+        <w:rPr>
+          <w:b w:val="false"/>
+          <w:bCs w:val="false"/>
+          <w:color w:val="000000"/>
+        </w:rPr>
+        <w:t xml:space="preserve"> — строка, содержащая помощь для команды. Если помощь для данной команды не доступна по той или иной причине, то будет возвращена пустая строка помощи.</w:t>
+      </w:r>
+    </w:p>
+    <w:p>
+      <w:pPr>
+        <w:pStyle w:val="Normal"/>
+        <w:numPr>
+          <w:ilvl w:val="0"/>
+          <w:numId w:val="7"/>
+        </w:numPr>
+        <w:jc w:val="both"/>
+        <w:rPr>
+          <w:b w:val="false"/>
+          <w:bCs w:val="false"/>
+          <w:color w:val="000000"/>
+        </w:rPr>
+      </w:pPr>
+      <w:r>
+        <w:rPr>
+          <w:b w:val="false"/>
+          <w:bCs w:val="false"/>
+          <w:color w:val="000000"/>
+        </w:rPr>
+        <w:t xml:space="preserve">Ошибка </w:t>
+      </w:r>
+      <w:r>
+        <w:rPr>
+          <w:b w:val="false"/>
+          <w:bCs w:val="false"/>
+          <w:color w:val="000000"/>
+        </w:rPr>
+        <w:t>запроса помощи по команде</w:t>
+      </w:r>
+      <w:r>
+        <w:rPr>
+          <w:b w:val="false"/>
+          <w:bCs w:val="false"/>
+          <w:color w:val="000000"/>
+        </w:rPr>
+        <w:t xml:space="preserve"> </w:t>
+      </w:r>
+      <w:r>
+        <w:rPr>
+          <w:b/>
+          <w:bCs/>
+          <w:color w:val="000000"/>
+        </w:rPr>
+        <w:t>{error, Reason}</w:t>
+      </w:r>
+      <w:r>
+        <w:rPr>
+          <w:b w:val="false"/>
+          <w:bCs w:val="false"/>
+          <w:color w:val="000000"/>
+        </w:rPr>
+        <w:t xml:space="preserve">, где </w:t>
+      </w:r>
+      <w:r>
+        <w:rPr>
+          <w:b/>
+          <w:bCs/>
+          <w:color w:val="000000"/>
+        </w:rPr>
+        <w:t>Reason</w:t>
+      </w:r>
+      <w:r>
+        <w:rPr>
+          <w:b w:val="false"/>
+          <w:bCs w:val="false"/>
+          <w:color w:val="000000"/>
+        </w:rPr>
+        <w:t xml:space="preserve"> — причина ошибки.</w:t>
+      </w:r>
+    </w:p>
+    <w:p>
+      <w:pPr>
+        <w:pStyle w:val="Normal"/>
+        <w:jc w:val="both"/>
+        <w:rPr/>
+      </w:pPr>
+      <w:r>
+        <w:rPr/>
+        <w:t xml:space="preserve">8) Запрос </w:t>
+      </w:r>
+      <w:bookmarkStart w:id="4" w:name="__DdeLink__298_15101224"/>
+      <w:bookmarkEnd w:id="4"/>
+      <w:r>
+        <w:rPr/>
+        <w:t>списка доступных команд по префиксу</w:t>
+      </w:r>
+    </w:p>
+    <w:p>
+      <w:pPr>
+        <w:pStyle w:val="Normal"/>
+        <w:jc w:val="both"/>
+        <w:rPr/>
+      </w:pPr>
+      <w:r>
+        <w:rPr/>
+        <w:tab/>
+        <w:t xml:space="preserve">Запрос на сервер: </w:t>
+      </w:r>
+      <w:r>
+        <w:rPr>
+          <w:b/>
+          <w:bCs/>
+        </w:rPr>
+        <w:t>{suitable_commands_request, CommandLine}</w:t>
+      </w:r>
+      <w:r>
+        <w:rPr/>
+        <w:t xml:space="preserve">, где </w:t>
+      </w:r>
+      <w:r>
+        <w:rPr>
+          <w:b/>
+          <w:bCs/>
+        </w:rPr>
+        <w:t>CommandLine</w:t>
+      </w:r>
+      <w:r>
+        <w:rPr/>
+        <w:t xml:space="preserve"> - данные, введенные пользователем, очищенные от пробельных символов с начала и с конца.</w:t>
+      </w:r>
+    </w:p>
+    <w:p>
+      <w:pPr>
+        <w:pStyle w:val="Normal"/>
+        <w:jc w:val="both"/>
+        <w:rPr>
+          <w:b w:val="false"/>
+          <w:bCs w:val="false"/>
+          <w:color w:val="000000"/>
+        </w:rPr>
+      </w:pPr>
+      <w:r>
+        <w:rPr>
+          <w:b w:val="false"/>
+          <w:bCs w:val="false"/>
+          <w:color w:val="000000"/>
+        </w:rPr>
+        <w:tab/>
+        <w:t>Возможные ответы с сервера:</w:t>
+      </w:r>
+    </w:p>
+    <w:p>
+      <w:pPr>
+        <w:pStyle w:val="Normal"/>
+        <w:numPr>
+          <w:ilvl w:val="0"/>
+          <w:numId w:val="8"/>
+        </w:numPr>
+        <w:jc w:val="both"/>
+        <w:rPr>
+          <w:b w:val="false"/>
+          <w:bCs w:val="false"/>
+          <w:color w:val="000000"/>
+        </w:rPr>
+      </w:pPr>
+      <w:r>
+        <w:rPr>
+          <w:b w:val="false"/>
+          <w:bCs w:val="false"/>
+          <w:color w:val="000000"/>
+        </w:rPr>
+        <w:t>Список доступных команд по префиксу</w:t>
+      </w:r>
+      <w:r>
+        <w:rPr>
+          <w:b w:val="false"/>
+          <w:bCs w:val="false"/>
+          <w:color w:val="000000"/>
+        </w:rPr>
+        <w:t xml:space="preserve"> </w:t>
+      </w:r>
+      <w:r>
+        <w:rPr>
+          <w:b/>
+          <w:bCs/>
+          <w:color w:val="000000"/>
+        </w:rPr>
+        <w:t>{suitable_commands_response, CommandList}</w:t>
+      </w:r>
+      <w:r>
+        <w:rPr>
+          <w:b w:val="false"/>
+          <w:bCs w:val="false"/>
+          <w:color w:val="000000"/>
+        </w:rPr>
+        <w:t xml:space="preserve">, где </w:t>
+      </w:r>
+      <w:r>
+        <w:rPr>
+          <w:b/>
+          <w:bCs/>
+          <w:color w:val="000000"/>
+        </w:rPr>
+        <w:t>CommandList</w:t>
+      </w:r>
+      <w:r>
+        <w:rPr>
+          <w:b w:val="false"/>
+          <w:bCs w:val="false"/>
+          <w:color w:val="000000"/>
+        </w:rPr>
+        <w:t xml:space="preserve"> — список доступных команд. </w:t>
+      </w:r>
+      <w:bookmarkStart w:id="5" w:name="__DdeLink__282_434272835"/>
+      <w:bookmarkEnd w:id="5"/>
+      <w:r>
+        <w:rPr>
+          <w:b w:val="false"/>
+          <w:bCs w:val="false"/>
+          <w:color w:val="000000"/>
+        </w:rPr>
+        <w:t>Если доступных команд нет, то будет возвращен пустой список доступных команд.</w:t>
+      </w:r>
+    </w:p>
+    <w:p>
+      <w:pPr>
+        <w:pStyle w:val="Normal"/>
+        <w:numPr>
+          <w:ilvl w:val="0"/>
+          <w:numId w:val="8"/>
+        </w:numPr>
+        <w:jc w:val="both"/>
+        <w:rPr>
+          <w:b w:val="false"/>
+          <w:bCs w:val="false"/>
+          <w:color w:val="000000"/>
+        </w:rPr>
+      </w:pPr>
+      <w:r>
+        <w:rPr>
+          <w:b w:val="false"/>
+          <w:bCs w:val="false"/>
+          <w:color w:val="000000"/>
+        </w:rPr>
+        <w:t xml:space="preserve">Ошибка </w:t>
+      </w:r>
+      <w:r>
+        <w:rPr>
+          <w:b w:val="false"/>
+          <w:bCs w:val="false"/>
+          <w:color w:val="000000"/>
+        </w:rPr>
+        <w:t>запроса списка доступных команд по префиксу</w:t>
+      </w:r>
+      <w:r>
+        <w:rPr>
+          <w:b w:val="false"/>
+          <w:bCs w:val="false"/>
+          <w:color w:val="000000"/>
+        </w:rPr>
+        <w:t xml:space="preserve"> </w:t>
+      </w:r>
+      <w:r>
+        <w:rPr>
+          <w:b/>
+          <w:bCs/>
+          <w:color w:val="000000"/>
+        </w:rPr>
+        <w:t>{error, Reason}</w:t>
+      </w:r>
+      <w:r>
+        <w:rPr>
+          <w:b w:val="false"/>
+          <w:bCs w:val="false"/>
+          <w:color w:val="000000"/>
+        </w:rPr>
+        <w:t xml:space="preserve">, где </w:t>
+      </w:r>
+      <w:r>
+        <w:rPr>
+          <w:b/>
+          <w:bCs/>
+          <w:color w:val="000000"/>
+        </w:rPr>
+        <w:t>Reason</w:t>
+      </w:r>
+      <w:r>
+        <w:rPr>
+          <w:b w:val="false"/>
+          <w:bCs w:val="false"/>
+          <w:color w:val="000000"/>
+        </w:rPr>
+        <w:t xml:space="preserve"> — причина ошибки.</w:t>
+      </w:r>
+    </w:p>
+    <w:p>
+      <w:pPr>
+        <w:pStyle w:val="Normal"/>
+        <w:jc w:val="both"/>
+        <w:rPr/>
+      </w:pPr>
+      <w:r>
+        <w:rPr/>
+        <w:t>9) Завершение работы:</w:t>
+      </w:r>
+    </w:p>
+    <w:p>
+      <w:pPr>
+        <w:pStyle w:val="Normal"/>
+        <w:jc w:val="both"/>
+        <w:rPr/>
+      </w:pPr>
+      <w:r>
+        <w:rPr/>
+        <w:tab/>
+      </w:r>
+      <w:bookmarkStart w:id="6" w:name="__DdeLink__175_2092622931"/>
+      <w:r>
+        <w:rPr/>
+        <w:t xml:space="preserve">Запрос на сервер: </w:t>
+      </w:r>
+      <w:r>
+        <w:rPr>
+          <w:b/>
+          <w:bCs/>
+        </w:rPr>
+        <w:t>{exit}</w:t>
+      </w:r>
+      <w:bookmarkEnd w:id="6"/>
+      <w:r>
+        <w:rPr/>
+        <w:t>.</w:t>
+      </w:r>
+    </w:p>
+    <w:p>
+      <w:pPr>
+        <w:pStyle w:val="Normal"/>
+        <w:jc w:val="both"/>
+        <w:rPr/>
+      </w:pPr>
+      <w:r>
+        <w:rPr/>
+        <w:tab/>
+        <w:t>Ответ с сервера: ничего.</w:t>
+      </w:r>
+    </w:p>
+    <w:p>
+      <w:pPr>
+        <w:pStyle w:val="Normal"/>
+        <w:jc w:val="both"/>
+        <w:rPr/>
+      </w:pPr>
+      <w:r>
+        <w:rPr/>
+        <w:t xml:space="preserve">10) Уведомление о завершении работы клиентской сессии на </w:t>
+      </w:r>
+      <w:bookmarkStart w:id="7" w:name="__DdeLink__852_813280081"/>
+      <w:r>
+        <w:rPr/>
+        <w:t>CLI сервисе</w:t>
+      </w:r>
+      <w:bookmarkEnd w:id="7"/>
+      <w:r>
+        <w:rPr/>
+        <w:t>:</w:t>
+      </w:r>
+    </w:p>
+    <w:p>
+      <w:pPr>
+        <w:pStyle w:val="Normal"/>
+        <w:jc w:val="both"/>
+        <w:rPr/>
+      </w:pPr>
+      <w:r>
+        <w:rPr/>
+        <w:tab/>
+        <w:t>Запрос на сервер: ничего.</w:t>
+      </w:r>
+    </w:p>
+    <w:p>
+      <w:pPr>
+        <w:pStyle w:val="Normal"/>
+        <w:jc w:val="both"/>
         <w:rPr/>
       </w:pPr>
       <w:r>
@@ -789,12 +1766,13 @@
         <w:tab/>
         <w:t xml:space="preserve">Ответ с сервера: </w:t>
       </w:r>
-      <w:r>
-        <w:rPr>
-          <w:b/>
-          <w:bCs/>
-        </w:rPr>
-        <w:t>{current_state_response, Prompt}</w:t>
+      <w:bookmarkStart w:id="8" w:name="__DdeLink__936_174972089"/>
+      <w:r>
+        <w:rPr>
+          <w:b/>
+          <w:bCs/>
+        </w:rPr>
+        <w:t>{exit, Reason}</w:t>
       </w:r>
       <w:r>
         <w:rPr/>
@@ -805,420 +1783,9 @@
           <w:b/>
           <w:bCs/>
         </w:rPr>
-        <w:t>Prompt</w:t>
-      </w:r>
-      <w:r>
-        <w:rPr/>
-        <w:t xml:space="preserve"> - текущая строка подсказки (prompt).</w:t>
-      </w:r>
-    </w:p>
-    <w:p>
-      <w:pPr>
-        <w:pStyle w:val="Normal"/>
-        <w:jc w:val="both"/>
-        <w:rPr/>
-      </w:pPr>
-      <w:r>
-        <w:rPr/>
-        <w:t>6) Запрос списка расширений:</w:t>
-      </w:r>
-    </w:p>
-    <w:p>
-      <w:pPr>
-        <w:pStyle w:val="Normal"/>
-        <w:jc w:val="both"/>
-        <w:rPr/>
-      </w:pPr>
-      <w:r>
-        <w:rPr/>
-        <w:tab/>
-        <w:t xml:space="preserve">Запрос на сервер: </w:t>
-      </w:r>
-      <w:r>
-        <w:rPr>
-          <w:b/>
-          <w:bCs/>
-        </w:rPr>
-        <w:t>{</w:t>
-      </w:r>
-      <w:bookmarkStart w:id="3" w:name="__DdeLink__120_1044117991"/>
-      <w:r>
-        <w:rPr>
-          <w:b/>
-          <w:bCs/>
-        </w:rPr>
-        <w:t>extension</w:t>
-      </w:r>
-      <w:bookmarkEnd w:id="3"/>
-      <w:r>
-        <w:rPr>
-          <w:b/>
-          <w:bCs/>
-        </w:rPr>
-        <w:t>_request, CommandLine}</w:t>
-      </w:r>
-      <w:r>
-        <w:rPr/>
-        <w:t xml:space="preserve">, где </w:t>
-      </w:r>
-      <w:r>
-        <w:rPr>
-          <w:b/>
-          <w:bCs/>
-        </w:rPr>
-        <w:t>CommandLine</w:t>
-      </w:r>
-      <w:r>
-        <w:rPr/>
-        <w:t xml:space="preserve"> - данные, введенные пользователем, очищенные от пробельных символов с начала и с конца.</w:t>
-      </w:r>
-    </w:p>
-    <w:p>
-      <w:pPr>
-        <w:pStyle w:val="Normal"/>
-        <w:jc w:val="both"/>
-        <w:rPr/>
-      </w:pPr>
-      <w:r>
-        <w:rPr/>
-        <w:tab/>
-        <w:t xml:space="preserve">Ответ с сервера: </w:t>
-      </w:r>
-      <w:r>
-        <w:rPr>
-          <w:b/>
-          <w:bCs/>
-        </w:rPr>
-        <w:t>{extension_response, CommonPrefix, ExtensionList}</w:t>
-      </w:r>
-      <w:r>
-        <w:rPr/>
-        <w:t xml:space="preserve">, где </w:t>
-      </w:r>
-      <w:r>
-        <w:rPr>
-          <w:b/>
-          <w:bCs/>
-        </w:rPr>
-        <w:t>CommonPrefix</w:t>
-      </w:r>
-      <w:r>
-        <w:rPr/>
-        <w:t xml:space="preserve"> — общий префикс для списка расширений, </w:t>
-      </w:r>
-      <w:r>
-        <w:rPr>
-          <w:b/>
-          <w:bCs/>
-        </w:rPr>
-        <w:t>ExtensionList</w:t>
-      </w:r>
-      <w:r>
-        <w:rPr/>
-        <w:t xml:space="preserve"> - список расширений для данных, введенных пользователем. В случае, если списка расширений для данных пользователя нет, </w:t>
-      </w:r>
-      <w:r>
-        <w:rPr>
-          <w:b/>
-          <w:bCs/>
-        </w:rPr>
-        <w:t>CommonPrefix</w:t>
-      </w:r>
-      <w:r>
-        <w:rPr/>
-        <w:t xml:space="preserve"> будет пустой строкой, а </w:t>
-      </w:r>
-      <w:r>
-        <w:rPr>
-          <w:b/>
-          <w:bCs/>
-        </w:rPr>
-        <w:t>ExtensionList</w:t>
-      </w:r>
-      <w:r>
-        <w:rPr/>
-        <w:t xml:space="preserve"> — пустым списком.</w:t>
-      </w:r>
-    </w:p>
-    <w:p>
-      <w:pPr>
-        <w:pStyle w:val="Normal"/>
-        <w:jc w:val="both"/>
-        <w:rPr/>
-      </w:pPr>
-      <w:r>
-        <w:rPr/>
-        <w:t>7) Запрос помощи по команде</w:t>
-      </w:r>
-    </w:p>
-    <w:p>
-      <w:pPr>
-        <w:pStyle w:val="Normal"/>
-        <w:jc w:val="both"/>
-        <w:rPr/>
-      </w:pPr>
-      <w:r>
-        <w:rPr/>
-        <w:tab/>
-        <w:t xml:space="preserve">Запрос на сервер: </w:t>
-      </w:r>
-      <w:r>
-        <w:rPr>
-          <w:b/>
-          <w:bCs/>
-        </w:rPr>
-        <w:t>{help_request, CommandLine}</w:t>
-      </w:r>
-      <w:r>
-        <w:rPr/>
-        <w:t xml:space="preserve">, где </w:t>
-      </w:r>
-      <w:r>
-        <w:rPr>
-          <w:b/>
-          <w:bCs/>
-        </w:rPr>
-        <w:t>CommandLine</w:t>
-      </w:r>
-      <w:r>
-        <w:rPr/>
-        <w:t xml:space="preserve"> - данные, введенные пользователем, очищенные от пробельных символов с начала и с конца.</w:t>
-      </w:r>
-    </w:p>
-    <w:p>
-      <w:pPr>
-        <w:pStyle w:val="Normal"/>
-        <w:jc w:val="both"/>
-        <w:rPr/>
-      </w:pPr>
-      <w:r>
-        <w:rPr/>
-        <w:tab/>
-        <w:t xml:space="preserve">Ответ с сервера </w:t>
-      </w:r>
-      <w:r>
-        <w:rPr>
-          <w:b/>
-          <w:bCs/>
-        </w:rPr>
-        <w:t>{help_response, Help}</w:t>
-      </w:r>
-      <w:r>
-        <w:rPr/>
-        <w:t xml:space="preserve">, где </w:t>
-      </w:r>
-      <w:r>
-        <w:rPr>
-          <w:b/>
-          <w:bCs/>
-        </w:rPr>
-        <w:t>Help</w:t>
-      </w:r>
-      <w:r>
-        <w:rPr/>
-        <w:t xml:space="preserve"> — строка, содержащая помощь для команды. Если помощь для данной команды не доступна по той или иной причине, то будет возвращена пустая строка помощи.</w:t>
-      </w:r>
-    </w:p>
-    <w:p>
-      <w:pPr>
-        <w:pStyle w:val="Normal"/>
-        <w:jc w:val="both"/>
-        <w:rPr/>
-      </w:pPr>
-      <w:r>
-        <w:rPr/>
-        <w:t>8) Запрос списка доступных команд по префиксу</w:t>
-      </w:r>
-    </w:p>
-    <w:p>
-      <w:pPr>
-        <w:pStyle w:val="Normal"/>
-        <w:jc w:val="both"/>
-        <w:rPr/>
-      </w:pPr>
-      <w:r>
-        <w:rPr/>
-        <w:tab/>
-        <w:t xml:space="preserve">Запрос на сервер: </w:t>
-      </w:r>
-      <w:r>
-        <w:rPr>
-          <w:b/>
-          <w:bCs/>
-        </w:rPr>
-        <w:t>{suitable_commands_request, CommandLine}</w:t>
-      </w:r>
-      <w:r>
-        <w:rPr/>
-        <w:t xml:space="preserve">, где </w:t>
-      </w:r>
-      <w:r>
-        <w:rPr>
-          <w:b/>
-          <w:bCs/>
-        </w:rPr>
-        <w:t>CommandLine</w:t>
-      </w:r>
-      <w:r>
-        <w:rPr/>
-        <w:t xml:space="preserve"> - данные, введенные пользователем, очищенные от пробельных символов с начала и с конца.</w:t>
-      </w:r>
-    </w:p>
-    <w:p>
-      <w:pPr>
-        <w:pStyle w:val="Normal"/>
-        <w:jc w:val="both"/>
-        <w:rPr/>
-      </w:pPr>
-      <w:r>
-        <w:rPr/>
-        <w:tab/>
-        <w:t xml:space="preserve">Ответ с сервера </w:t>
-      </w:r>
-      <w:r>
-        <w:rPr>
-          <w:b/>
-          <w:bCs/>
-        </w:rPr>
-        <w:t>{suitable_commands_response, CommandList}</w:t>
-      </w:r>
-      <w:r>
-        <w:rPr/>
-        <w:t xml:space="preserve">, где </w:t>
-      </w:r>
-      <w:r>
-        <w:rPr>
-          <w:b/>
-          <w:bCs/>
-        </w:rPr>
-        <w:t>CommandList</w:t>
-      </w:r>
-      <w:r>
-        <w:rPr/>
-        <w:t xml:space="preserve"> — список доступных команд. </w:t>
-      </w:r>
-      <w:bookmarkStart w:id="4" w:name="__DdeLink__282_434272835"/>
-      <w:bookmarkEnd w:id="4"/>
-      <w:r>
-        <w:rPr/>
-        <w:t>Если доступных команд нет, то будет возвращен пустой список доступных команд.</w:t>
-      </w:r>
-    </w:p>
-    <w:p>
-      <w:pPr>
-        <w:pStyle w:val="Normal"/>
-        <w:jc w:val="both"/>
-        <w:rPr/>
-      </w:pPr>
-      <w:r>
-        <w:rPr/>
-        <w:t>9) Завершение работы:</w:t>
-      </w:r>
-    </w:p>
-    <w:p>
-      <w:pPr>
-        <w:pStyle w:val="Normal"/>
-        <w:jc w:val="both"/>
-        <w:rPr/>
-      </w:pPr>
-      <w:r>
-        <w:rPr/>
-        <w:tab/>
-      </w:r>
-      <w:bookmarkStart w:id="5" w:name="__DdeLink__175_2092622931"/>
-      <w:r>
-        <w:rPr/>
-        <w:t xml:space="preserve">Запрос на сервер: </w:t>
-      </w:r>
-      <w:r>
-        <w:rPr>
-          <w:b/>
-          <w:bCs/>
-        </w:rPr>
-        <w:t>{exit}</w:t>
-      </w:r>
-      <w:bookmarkEnd w:id="5"/>
-      <w:r>
-        <w:rPr/>
-        <w:t>.</w:t>
-      </w:r>
-    </w:p>
-    <w:p>
-      <w:pPr>
-        <w:pStyle w:val="Normal"/>
-        <w:jc w:val="both"/>
-        <w:rPr/>
-      </w:pPr>
-      <w:r>
-        <w:rPr/>
-        <w:tab/>
-        <w:t>Ответ с сервера: ничего.</w:t>
-      </w:r>
-    </w:p>
-    <w:p>
-      <w:pPr>
-        <w:pStyle w:val="Normal"/>
-        <w:jc w:val="both"/>
-        <w:rPr/>
-      </w:pPr>
-      <w:r>
-        <w:rPr/>
-        <w:t xml:space="preserve">10) Уведомление о завершении работы клиентской сессии на </w:t>
-      </w:r>
-      <w:bookmarkStart w:id="6" w:name="__DdeLink__852_813280081"/>
-      <w:r>
-        <w:rPr/>
-        <w:t>CLI сервисе</w:t>
-      </w:r>
-      <w:bookmarkEnd w:id="6"/>
-      <w:r>
-        <w:rPr/>
-        <w:t>:</w:t>
-      </w:r>
-    </w:p>
-    <w:p>
-      <w:pPr>
-        <w:pStyle w:val="Normal"/>
-        <w:jc w:val="both"/>
-        <w:rPr/>
-      </w:pPr>
-      <w:r>
-        <w:rPr/>
-        <w:tab/>
-        <w:t>Запрос на сервер: ничего.</w:t>
-      </w:r>
-    </w:p>
-    <w:p>
-      <w:pPr>
-        <w:pStyle w:val="Normal"/>
-        <w:jc w:val="both"/>
-        <w:rPr/>
-      </w:pPr>
-      <w:r>
-        <w:rPr/>
-        <w:tab/>
-        <w:t xml:space="preserve">Ответ с сервера: </w:t>
-      </w:r>
-      <w:bookmarkStart w:id="7" w:name="__DdeLink__936_174972089"/>
-      <w:r>
-        <w:rPr>
-          <w:b/>
-          <w:bCs/>
-        </w:rPr>
-        <w:t>{exit, Reason}</w:t>
-      </w:r>
-      <w:r>
-        <w:rPr/>
-        <w:t xml:space="preserve">, где </w:t>
-      </w:r>
-      <w:r>
-        <w:rPr>
-          <w:b/>
-          <w:bCs/>
-        </w:rPr>
         <w:t>Reason</w:t>
       </w:r>
-      <w:bookmarkEnd w:id="7"/>
+      <w:bookmarkEnd w:id="8"/>
       <w:r>
         <w:rPr/>
         <w:t xml:space="preserve"> — причина завершения клиентской сессии.</w:t>
@@ -1256,12 +1823,18 @@
         <w:rPr>
           <w:b w:val="false"/>
           <w:bCs w:val="false"/>
-          <w:color w:val="800000"/>
-        </w:rPr>
-      </w:pPr>
-      <w:r>
-        <w:rPr/>
-        <w:t xml:space="preserve">Результатом обработки запроса на выполнение команды на CLI сервисе будут несколько ответов </w:t>
+          <w:color w:val="000000"/>
+        </w:rPr>
+      </w:pPr>
+      <w:r>
+        <w:rPr>
+          <w:color w:val="000000"/>
+        </w:rPr>
+        <w:t>Результатом обработк</w:t>
+      </w:r>
+      <w:r>
+        <w:rPr/>
+        <w:t xml:space="preserve">и запроса на выполнение команды на CLI сервисе будут несколько ответов </w:t>
       </w:r>
       <w:r>
         <w:rPr>
@@ -1305,7 +1878,7 @@
         </w:rPr>
         <w:t xml:space="preserve">. В противном случае — будет прислан ответ </w:t>
       </w:r>
-      <w:bookmarkStart w:id="8" w:name="__DdeLink__158_1604319529"/>
+      <w:bookmarkStart w:id="9" w:name="__DdeLink__158_16043195291"/>
       <w:r>
         <w:rPr>
           <w:b/>
@@ -1313,7 +1886,7 @@
         </w:rPr>
         <w:t>{end, PromptStr}</w:t>
       </w:r>
-      <w:bookmarkEnd w:id="8"/>
+      <w:bookmarkEnd w:id="9"/>
       <w:r>
         <w:rPr>
           <w:b w:val="false"/>
@@ -1325,25 +1898,25 @@
         <w:rPr>
           <w:b w:val="false"/>
           <w:bCs w:val="false"/>
-          <w:color w:val="800000"/>
-        </w:rPr>
-        <w:t xml:space="preserve">Если в процессе выполнения команды произойдут какие-либо ошибки, то в ответ на эти ошибки придут несколько ответов </w:t>
-      </w:r>
-      <w:r>
-        <w:rPr>
-          <w:b/>
-          <w:bCs/>
-          <w:color w:val="800000"/>
-        </w:rPr>
-        <w:t>{command_err, CommandError}</w:t>
-      </w:r>
-      <w:r>
-        <w:rPr>
-          <w:b w:val="false"/>
-          <w:bCs w:val="false"/>
-          <w:color w:val="800000"/>
-        </w:rPr>
-        <w:t xml:space="preserve"> и выполнение команды завершится.</w:t>
+          <w:color w:val="000000"/>
+        </w:rPr>
+        <w:t xml:space="preserve">Если в процессе выполнения команды произойдут какие-либо ошибки, то CLI сервис вернет ошибку выполнения команды </w:t>
+      </w:r>
+      <w:r>
+        <w:rPr>
+          <w:b/>
+          <w:bCs/>
+          <w:color w:val="000000"/>
+        </w:rPr>
+        <w:t>{error, Reason}</w:t>
+      </w:r>
+      <w:r>
+        <w:rPr>
+          <w:b w:val="false"/>
+          <w:bCs w:val="false"/>
+          <w:color w:val="000000"/>
+        </w:rPr>
+        <w:t>.</w:t>
       </w:r>
     </w:p>
     <w:p>
@@ -1542,18 +2115,14 @@
         </w:numPr>
         <w:jc w:val="both"/>
         <w:rPr>
-          <w:color w:val="800000"/>
-        </w:rPr>
-      </w:pPr>
-      <w:r>
-        <w:rPr/>
-        <w:t xml:space="preserve">Запрос на выход из текущего режима работы является синхронным. </w:t>
-      </w:r>
-      <w:r>
-        <w:rPr>
-          <w:color w:val="800000"/>
-        </w:rPr>
-        <w:t>Данный запрос успешно обрабатывается только тогда, когда CLI сервис не занят выполнением какой-либо команды для данного клиента.</w:t>
+          <w:color w:val="000000"/>
+        </w:rPr>
+      </w:pPr>
+      <w:r>
+        <w:rPr>
+          <w:color w:val="000000"/>
+        </w:rPr>
+        <w:t>Запрос на выход из текущего режима работы является синхронным. Данный запрос успешно обрабатывается только тогда, когда CLI сервис не занят выполнением какой-либо команды для данного клиента.</w:t>
       </w:r>
     </w:p>
     <w:p>
@@ -1564,25 +2133,19 @@
           <w:numId w:val="2"/>
         </w:numPr>
         <w:jc w:val="both"/>
-        <w:rPr/>
+        <w:rPr>
+          <w:color w:val="000000"/>
+        </w:rPr>
       </w:pPr>
       <w:r>
         <w:rPr/>
         <w:t xml:space="preserve">Запрос текущего состояния является синхронным. </w:t>
       </w:r>
-      <w:bookmarkStart w:id="9" w:name="__DdeLink__167_2091941055"/>
-      <w:bookmarkEnd w:id="9"/>
-      <w:r>
-        <w:rPr>
-          <w:i w:val="false"/>
-          <w:iCs w:val="false"/>
-          <w:color w:val="800000"/>
-        </w:rPr>
-        <w:t>Результат работы этого запроса не зависит от наличия или отсутствия выполняющейся команды на CLI сервисе для данного клиента</w:t>
-      </w:r>
-      <w:r>
-        <w:rPr/>
-        <w:t>.</w:t>
+      <w:r>
+        <w:rPr>
+          <w:color w:val="000000"/>
+        </w:rPr>
+        <w:t>Данный запрос успешно обрабатывается только тогда, когда CLI сервис не занят выполнением какой-либо команды для данного клиента.</w:t>
       </w:r>
     </w:p>
     <w:p>
@@ -1594,22 +2157,20 @@
         </w:numPr>
         <w:jc w:val="both"/>
         <w:rPr>
-          <w:i w:val="false"/>
-          <w:iCs w:val="false"/>
-          <w:color w:val="800000"/>
-        </w:rPr>
-      </w:pPr>
-      <w:r>
-        <w:rPr/>
+          <w:color w:val="000000"/>
+        </w:rPr>
+      </w:pPr>
+      <w:r>
+        <w:rPr>
+          <w:color w:val="auto"/>
+        </w:rPr>
         <w:t xml:space="preserve">Запрос списка расширений является синхронным. </w:t>
       </w:r>
       <w:r>
         <w:rPr>
-          <w:i w:val="false"/>
-          <w:iCs w:val="false"/>
-          <w:color w:val="800000"/>
-        </w:rPr>
-        <w:t>Результат работы этого запроса не зависит от наличия или отсутствия выполняющейся команды на CLI сервисе для данного клиента.</w:t>
+          <w:color w:val="000000"/>
+        </w:rPr>
+        <w:t>Данный запрос успешно обрабатывается только тогда, когда CLI сервис не занят выполнением какой-либо команды для данного клиента.</w:t>
       </w:r>
     </w:p>
     <w:p>
@@ -1621,22 +2182,14 @@
         </w:numPr>
         <w:jc w:val="both"/>
         <w:rPr>
-          <w:i w:val="false"/>
-          <w:iCs w:val="false"/>
-          <w:color w:val="800000"/>
-        </w:rPr>
-      </w:pPr>
-      <w:r>
-        <w:rPr/>
-        <w:t xml:space="preserve">Запрос помощи по команде является синхронным. </w:t>
-      </w:r>
-      <w:r>
-        <w:rPr>
-          <w:i w:val="false"/>
-          <w:iCs w:val="false"/>
-          <w:color w:val="800000"/>
-        </w:rPr>
-        <w:t>Результат работы этого запроса не зависит от наличия или отсутствия выполняющейся команды на CLI сервисе для данного клиента.</w:t>
+          <w:color w:val="000000"/>
+        </w:rPr>
+      </w:pPr>
+      <w:r>
+        <w:rPr>
+          <w:color w:val="000000"/>
+        </w:rPr>
+        <w:t>Запрос помощи по команде является синхронным. Данный запрос успешно обрабатывается только тогда, когда CLI сервис не занят выполнением какой-либо команды для данного клиента.</w:t>
       </w:r>
     </w:p>
     <w:p>
@@ -1650,23 +2203,16 @@
         <w:rPr>
           <w:i w:val="false"/>
           <w:iCs w:val="false"/>
-          <w:color w:val="800000"/>
+          <w:color w:val="000000"/>
         </w:rPr>
       </w:pPr>
       <w:r>
         <w:rPr>
           <w:i w:val="false"/>
           <w:iCs w:val="false"/>
-        </w:rPr>
-        <w:t xml:space="preserve">Запрос списка доступных команд по префиксу является синхронным. </w:t>
-      </w:r>
-      <w:r>
-        <w:rPr>
-          <w:i w:val="false"/>
-          <w:iCs w:val="false"/>
-          <w:color w:val="800000"/>
-        </w:rPr>
-        <w:t>Результат работы этого запроса не зависит от наличия или отсутствия выполняющейся команды на CLI сервисе для данного клиента.</w:t>
+          <w:color w:val="000000"/>
+        </w:rPr>
+        <w:t>Запрос списка доступных команд по префиксу является синхронным. Данный запрос успешно обрабатывается только тогда, когда CLI сервис не занят выполнением какой-либо команды для данного клиента.</w:t>
       </w:r>
     </w:p>
     <w:p>
@@ -2317,6 +2863,554 @@
   <w:abstractNum w:abstractNumId="5">
     <w:lvl w:ilvl="0">
       <w:start w:val="1"/>
+      <w:numFmt w:val="bullet"/>
+      <w:lvlText w:val=""/>
+      <w:lvlJc w:val="left"/>
+      <w:pPr>
+        <w:tabs>
+          <w:tab w:val="num" w:pos="720"/>
+        </w:tabs>
+        <w:ind w:left="720" w:hanging="360"/>
+      </w:pPr>
+      <w:rPr>
+        <w:rFonts w:ascii="Symbol" w:hAnsi="Symbol" w:cs="Symbol" w:hint="default"/>
+      </w:rPr>
+    </w:lvl>
+    <w:lvl w:ilvl="1">
+      <w:start w:val="1"/>
+      <w:numFmt w:val="bullet"/>
+      <w:lvlText w:val="◦"/>
+      <w:lvlJc w:val="left"/>
+      <w:pPr>
+        <w:tabs>
+          <w:tab w:val="num" w:pos="1080"/>
+        </w:tabs>
+        <w:ind w:left="1080" w:hanging="360"/>
+      </w:pPr>
+      <w:rPr>
+        <w:rFonts w:ascii="OpenSymbol" w:hAnsi="OpenSymbol" w:cs="OpenSymbol" w:hint="default"/>
+      </w:rPr>
+    </w:lvl>
+    <w:lvl w:ilvl="2">
+      <w:start w:val="1"/>
+      <w:numFmt w:val="bullet"/>
+      <w:lvlText w:val="▪"/>
+      <w:lvlJc w:val="left"/>
+      <w:pPr>
+        <w:tabs>
+          <w:tab w:val="num" w:pos="1440"/>
+        </w:tabs>
+        <w:ind w:left="1440" w:hanging="360"/>
+      </w:pPr>
+      <w:rPr>
+        <w:rFonts w:ascii="OpenSymbol" w:hAnsi="OpenSymbol" w:cs="OpenSymbol" w:hint="default"/>
+      </w:rPr>
+    </w:lvl>
+    <w:lvl w:ilvl="3">
+      <w:start w:val="1"/>
+      <w:numFmt w:val="bullet"/>
+      <w:lvlText w:val=""/>
+      <w:lvlJc w:val="left"/>
+      <w:pPr>
+        <w:tabs>
+          <w:tab w:val="num" w:pos="1800"/>
+        </w:tabs>
+        <w:ind w:left="1800" w:hanging="360"/>
+      </w:pPr>
+      <w:rPr>
+        <w:rFonts w:ascii="Symbol" w:hAnsi="Symbol" w:cs="Symbol" w:hint="default"/>
+      </w:rPr>
+    </w:lvl>
+    <w:lvl w:ilvl="4">
+      <w:start w:val="1"/>
+      <w:numFmt w:val="bullet"/>
+      <w:lvlText w:val="◦"/>
+      <w:lvlJc w:val="left"/>
+      <w:pPr>
+        <w:tabs>
+          <w:tab w:val="num" w:pos="2160"/>
+        </w:tabs>
+        <w:ind w:left="2160" w:hanging="360"/>
+      </w:pPr>
+      <w:rPr>
+        <w:rFonts w:ascii="OpenSymbol" w:hAnsi="OpenSymbol" w:cs="OpenSymbol" w:hint="default"/>
+      </w:rPr>
+    </w:lvl>
+    <w:lvl w:ilvl="5">
+      <w:start w:val="1"/>
+      <w:numFmt w:val="bullet"/>
+      <w:lvlText w:val="▪"/>
+      <w:lvlJc w:val="left"/>
+      <w:pPr>
+        <w:tabs>
+          <w:tab w:val="num" w:pos="2520"/>
+        </w:tabs>
+        <w:ind w:left="2520" w:hanging="360"/>
+      </w:pPr>
+      <w:rPr>
+        <w:rFonts w:ascii="OpenSymbol" w:hAnsi="OpenSymbol" w:cs="OpenSymbol" w:hint="default"/>
+      </w:rPr>
+    </w:lvl>
+    <w:lvl w:ilvl="6">
+      <w:start w:val="1"/>
+      <w:numFmt w:val="bullet"/>
+      <w:lvlText w:val=""/>
+      <w:lvlJc w:val="left"/>
+      <w:pPr>
+        <w:tabs>
+          <w:tab w:val="num" w:pos="2880"/>
+        </w:tabs>
+        <w:ind w:left="2880" w:hanging="360"/>
+      </w:pPr>
+      <w:rPr>
+        <w:rFonts w:ascii="Symbol" w:hAnsi="Symbol" w:cs="Symbol" w:hint="default"/>
+      </w:rPr>
+    </w:lvl>
+    <w:lvl w:ilvl="7">
+      <w:start w:val="1"/>
+      <w:numFmt w:val="bullet"/>
+      <w:lvlText w:val="◦"/>
+      <w:lvlJc w:val="left"/>
+      <w:pPr>
+        <w:tabs>
+          <w:tab w:val="num" w:pos="3240"/>
+        </w:tabs>
+        <w:ind w:left="3240" w:hanging="360"/>
+      </w:pPr>
+      <w:rPr>
+        <w:rFonts w:ascii="OpenSymbol" w:hAnsi="OpenSymbol" w:cs="OpenSymbol" w:hint="default"/>
+      </w:rPr>
+    </w:lvl>
+    <w:lvl w:ilvl="8">
+      <w:start w:val="1"/>
+      <w:numFmt w:val="bullet"/>
+      <w:lvlText w:val="▪"/>
+      <w:lvlJc w:val="left"/>
+      <w:pPr>
+        <w:tabs>
+          <w:tab w:val="num" w:pos="3600"/>
+        </w:tabs>
+        <w:ind w:left="3600" w:hanging="360"/>
+      </w:pPr>
+      <w:rPr>
+        <w:rFonts w:ascii="OpenSymbol" w:hAnsi="OpenSymbol" w:cs="OpenSymbol" w:hint="default"/>
+      </w:rPr>
+    </w:lvl>
+  </w:abstractNum>
+  <w:abstractNum w:abstractNumId="6">
+    <w:lvl w:ilvl="0">
+      <w:start w:val="1"/>
+      <w:numFmt w:val="bullet"/>
+      <w:lvlText w:val=""/>
+      <w:lvlJc w:val="left"/>
+      <w:pPr>
+        <w:tabs>
+          <w:tab w:val="num" w:pos="720"/>
+        </w:tabs>
+        <w:ind w:left="720" w:hanging="360"/>
+      </w:pPr>
+      <w:rPr>
+        <w:rFonts w:ascii="Symbol" w:hAnsi="Symbol" w:cs="Symbol" w:hint="default"/>
+      </w:rPr>
+    </w:lvl>
+    <w:lvl w:ilvl="1">
+      <w:start w:val="1"/>
+      <w:numFmt w:val="bullet"/>
+      <w:lvlText w:val="◦"/>
+      <w:lvlJc w:val="left"/>
+      <w:pPr>
+        <w:tabs>
+          <w:tab w:val="num" w:pos="1080"/>
+        </w:tabs>
+        <w:ind w:left="1080" w:hanging="360"/>
+      </w:pPr>
+      <w:rPr>
+        <w:rFonts w:ascii="OpenSymbol" w:hAnsi="OpenSymbol" w:cs="OpenSymbol" w:hint="default"/>
+      </w:rPr>
+    </w:lvl>
+    <w:lvl w:ilvl="2">
+      <w:start w:val="1"/>
+      <w:numFmt w:val="bullet"/>
+      <w:lvlText w:val="▪"/>
+      <w:lvlJc w:val="left"/>
+      <w:pPr>
+        <w:tabs>
+          <w:tab w:val="num" w:pos="1440"/>
+        </w:tabs>
+        <w:ind w:left="1440" w:hanging="360"/>
+      </w:pPr>
+      <w:rPr>
+        <w:rFonts w:ascii="OpenSymbol" w:hAnsi="OpenSymbol" w:cs="OpenSymbol" w:hint="default"/>
+      </w:rPr>
+    </w:lvl>
+    <w:lvl w:ilvl="3">
+      <w:start w:val="1"/>
+      <w:numFmt w:val="bullet"/>
+      <w:lvlText w:val=""/>
+      <w:lvlJc w:val="left"/>
+      <w:pPr>
+        <w:tabs>
+          <w:tab w:val="num" w:pos="1800"/>
+        </w:tabs>
+        <w:ind w:left="1800" w:hanging="360"/>
+      </w:pPr>
+      <w:rPr>
+        <w:rFonts w:ascii="Symbol" w:hAnsi="Symbol" w:cs="Symbol" w:hint="default"/>
+      </w:rPr>
+    </w:lvl>
+    <w:lvl w:ilvl="4">
+      <w:start w:val="1"/>
+      <w:numFmt w:val="bullet"/>
+      <w:lvlText w:val="◦"/>
+      <w:lvlJc w:val="left"/>
+      <w:pPr>
+        <w:tabs>
+          <w:tab w:val="num" w:pos="2160"/>
+        </w:tabs>
+        <w:ind w:left="2160" w:hanging="360"/>
+      </w:pPr>
+      <w:rPr>
+        <w:rFonts w:ascii="OpenSymbol" w:hAnsi="OpenSymbol" w:cs="OpenSymbol" w:hint="default"/>
+      </w:rPr>
+    </w:lvl>
+    <w:lvl w:ilvl="5">
+      <w:start w:val="1"/>
+      <w:numFmt w:val="bullet"/>
+      <w:lvlText w:val="▪"/>
+      <w:lvlJc w:val="left"/>
+      <w:pPr>
+        <w:tabs>
+          <w:tab w:val="num" w:pos="2520"/>
+        </w:tabs>
+        <w:ind w:left="2520" w:hanging="360"/>
+      </w:pPr>
+      <w:rPr>
+        <w:rFonts w:ascii="OpenSymbol" w:hAnsi="OpenSymbol" w:cs="OpenSymbol" w:hint="default"/>
+      </w:rPr>
+    </w:lvl>
+    <w:lvl w:ilvl="6">
+      <w:start w:val="1"/>
+      <w:numFmt w:val="bullet"/>
+      <w:lvlText w:val=""/>
+      <w:lvlJc w:val="left"/>
+      <w:pPr>
+        <w:tabs>
+          <w:tab w:val="num" w:pos="2880"/>
+        </w:tabs>
+        <w:ind w:left="2880" w:hanging="360"/>
+      </w:pPr>
+      <w:rPr>
+        <w:rFonts w:ascii="Symbol" w:hAnsi="Symbol" w:cs="Symbol" w:hint="default"/>
+      </w:rPr>
+    </w:lvl>
+    <w:lvl w:ilvl="7">
+      <w:start w:val="1"/>
+      <w:numFmt w:val="bullet"/>
+      <w:lvlText w:val="◦"/>
+      <w:lvlJc w:val="left"/>
+      <w:pPr>
+        <w:tabs>
+          <w:tab w:val="num" w:pos="3240"/>
+        </w:tabs>
+        <w:ind w:left="3240" w:hanging="360"/>
+      </w:pPr>
+      <w:rPr>
+        <w:rFonts w:ascii="OpenSymbol" w:hAnsi="OpenSymbol" w:cs="OpenSymbol" w:hint="default"/>
+      </w:rPr>
+    </w:lvl>
+    <w:lvl w:ilvl="8">
+      <w:start w:val="1"/>
+      <w:numFmt w:val="bullet"/>
+      <w:lvlText w:val="▪"/>
+      <w:lvlJc w:val="left"/>
+      <w:pPr>
+        <w:tabs>
+          <w:tab w:val="num" w:pos="3600"/>
+        </w:tabs>
+        <w:ind w:left="3600" w:hanging="360"/>
+      </w:pPr>
+      <w:rPr>
+        <w:rFonts w:ascii="OpenSymbol" w:hAnsi="OpenSymbol" w:cs="OpenSymbol" w:hint="default"/>
+      </w:rPr>
+    </w:lvl>
+  </w:abstractNum>
+  <w:abstractNum w:abstractNumId="7">
+    <w:lvl w:ilvl="0">
+      <w:start w:val="1"/>
+      <w:numFmt w:val="bullet"/>
+      <w:lvlText w:val=""/>
+      <w:lvlJc w:val="left"/>
+      <w:pPr>
+        <w:tabs>
+          <w:tab w:val="num" w:pos="720"/>
+        </w:tabs>
+        <w:ind w:left="720" w:hanging="360"/>
+      </w:pPr>
+      <w:rPr>
+        <w:rFonts w:ascii="Symbol" w:hAnsi="Symbol" w:cs="Symbol" w:hint="default"/>
+      </w:rPr>
+    </w:lvl>
+    <w:lvl w:ilvl="1">
+      <w:start w:val="1"/>
+      <w:numFmt w:val="bullet"/>
+      <w:lvlText w:val="◦"/>
+      <w:lvlJc w:val="left"/>
+      <w:pPr>
+        <w:tabs>
+          <w:tab w:val="num" w:pos="1080"/>
+        </w:tabs>
+        <w:ind w:left="1080" w:hanging="360"/>
+      </w:pPr>
+      <w:rPr>
+        <w:rFonts w:ascii="OpenSymbol" w:hAnsi="OpenSymbol" w:cs="OpenSymbol" w:hint="default"/>
+      </w:rPr>
+    </w:lvl>
+    <w:lvl w:ilvl="2">
+      <w:start w:val="1"/>
+      <w:numFmt w:val="bullet"/>
+      <w:lvlText w:val="▪"/>
+      <w:lvlJc w:val="left"/>
+      <w:pPr>
+        <w:tabs>
+          <w:tab w:val="num" w:pos="1440"/>
+        </w:tabs>
+        <w:ind w:left="1440" w:hanging="360"/>
+      </w:pPr>
+      <w:rPr>
+        <w:rFonts w:ascii="OpenSymbol" w:hAnsi="OpenSymbol" w:cs="OpenSymbol" w:hint="default"/>
+      </w:rPr>
+    </w:lvl>
+    <w:lvl w:ilvl="3">
+      <w:start w:val="1"/>
+      <w:numFmt w:val="bullet"/>
+      <w:lvlText w:val=""/>
+      <w:lvlJc w:val="left"/>
+      <w:pPr>
+        <w:tabs>
+          <w:tab w:val="num" w:pos="1800"/>
+        </w:tabs>
+        <w:ind w:left="1800" w:hanging="360"/>
+      </w:pPr>
+      <w:rPr>
+        <w:rFonts w:ascii="Symbol" w:hAnsi="Symbol" w:cs="Symbol" w:hint="default"/>
+      </w:rPr>
+    </w:lvl>
+    <w:lvl w:ilvl="4">
+      <w:start w:val="1"/>
+      <w:numFmt w:val="bullet"/>
+      <w:lvlText w:val="◦"/>
+      <w:lvlJc w:val="left"/>
+      <w:pPr>
+        <w:tabs>
+          <w:tab w:val="num" w:pos="2160"/>
+        </w:tabs>
+        <w:ind w:left="2160" w:hanging="360"/>
+      </w:pPr>
+      <w:rPr>
+        <w:rFonts w:ascii="OpenSymbol" w:hAnsi="OpenSymbol" w:cs="OpenSymbol" w:hint="default"/>
+      </w:rPr>
+    </w:lvl>
+    <w:lvl w:ilvl="5">
+      <w:start w:val="1"/>
+      <w:numFmt w:val="bullet"/>
+      <w:lvlText w:val="▪"/>
+      <w:lvlJc w:val="left"/>
+      <w:pPr>
+        <w:tabs>
+          <w:tab w:val="num" w:pos="2520"/>
+        </w:tabs>
+        <w:ind w:left="2520" w:hanging="360"/>
+      </w:pPr>
+      <w:rPr>
+        <w:rFonts w:ascii="OpenSymbol" w:hAnsi="OpenSymbol" w:cs="OpenSymbol" w:hint="default"/>
+      </w:rPr>
+    </w:lvl>
+    <w:lvl w:ilvl="6">
+      <w:start w:val="1"/>
+      <w:numFmt w:val="bullet"/>
+      <w:lvlText w:val=""/>
+      <w:lvlJc w:val="left"/>
+      <w:pPr>
+        <w:tabs>
+          <w:tab w:val="num" w:pos="2880"/>
+        </w:tabs>
+        <w:ind w:left="2880" w:hanging="360"/>
+      </w:pPr>
+      <w:rPr>
+        <w:rFonts w:ascii="Symbol" w:hAnsi="Symbol" w:cs="Symbol" w:hint="default"/>
+      </w:rPr>
+    </w:lvl>
+    <w:lvl w:ilvl="7">
+      <w:start w:val="1"/>
+      <w:numFmt w:val="bullet"/>
+      <w:lvlText w:val="◦"/>
+      <w:lvlJc w:val="left"/>
+      <w:pPr>
+        <w:tabs>
+          <w:tab w:val="num" w:pos="3240"/>
+        </w:tabs>
+        <w:ind w:left="3240" w:hanging="360"/>
+      </w:pPr>
+      <w:rPr>
+        <w:rFonts w:ascii="OpenSymbol" w:hAnsi="OpenSymbol" w:cs="OpenSymbol" w:hint="default"/>
+      </w:rPr>
+    </w:lvl>
+    <w:lvl w:ilvl="8">
+      <w:start w:val="1"/>
+      <w:numFmt w:val="bullet"/>
+      <w:lvlText w:val="▪"/>
+      <w:lvlJc w:val="left"/>
+      <w:pPr>
+        <w:tabs>
+          <w:tab w:val="num" w:pos="3600"/>
+        </w:tabs>
+        <w:ind w:left="3600" w:hanging="360"/>
+      </w:pPr>
+      <w:rPr>
+        <w:rFonts w:ascii="OpenSymbol" w:hAnsi="OpenSymbol" w:cs="OpenSymbol" w:hint="default"/>
+      </w:rPr>
+    </w:lvl>
+  </w:abstractNum>
+  <w:abstractNum w:abstractNumId="8">
+    <w:lvl w:ilvl="0">
+      <w:start w:val="1"/>
+      <w:numFmt w:val="bullet"/>
+      <w:lvlText w:val=""/>
+      <w:lvlJc w:val="left"/>
+      <w:pPr>
+        <w:tabs>
+          <w:tab w:val="num" w:pos="720"/>
+        </w:tabs>
+        <w:ind w:left="720" w:hanging="360"/>
+      </w:pPr>
+      <w:rPr>
+        <w:rFonts w:ascii="Symbol" w:hAnsi="Symbol" w:cs="Symbol" w:hint="default"/>
+      </w:rPr>
+    </w:lvl>
+    <w:lvl w:ilvl="1">
+      <w:start w:val="1"/>
+      <w:numFmt w:val="bullet"/>
+      <w:lvlText w:val="◦"/>
+      <w:lvlJc w:val="left"/>
+      <w:pPr>
+        <w:tabs>
+          <w:tab w:val="num" w:pos="1080"/>
+        </w:tabs>
+        <w:ind w:left="1080" w:hanging="360"/>
+      </w:pPr>
+      <w:rPr>
+        <w:rFonts w:ascii="OpenSymbol" w:hAnsi="OpenSymbol" w:cs="OpenSymbol" w:hint="default"/>
+      </w:rPr>
+    </w:lvl>
+    <w:lvl w:ilvl="2">
+      <w:start w:val="1"/>
+      <w:numFmt w:val="bullet"/>
+      <w:lvlText w:val="▪"/>
+      <w:lvlJc w:val="left"/>
+      <w:pPr>
+        <w:tabs>
+          <w:tab w:val="num" w:pos="1440"/>
+        </w:tabs>
+        <w:ind w:left="1440" w:hanging="360"/>
+      </w:pPr>
+      <w:rPr>
+        <w:rFonts w:ascii="OpenSymbol" w:hAnsi="OpenSymbol" w:cs="OpenSymbol" w:hint="default"/>
+      </w:rPr>
+    </w:lvl>
+    <w:lvl w:ilvl="3">
+      <w:start w:val="1"/>
+      <w:numFmt w:val="bullet"/>
+      <w:lvlText w:val=""/>
+      <w:lvlJc w:val="left"/>
+      <w:pPr>
+        <w:tabs>
+          <w:tab w:val="num" w:pos="1800"/>
+        </w:tabs>
+        <w:ind w:left="1800" w:hanging="360"/>
+      </w:pPr>
+      <w:rPr>
+        <w:rFonts w:ascii="Symbol" w:hAnsi="Symbol" w:cs="Symbol" w:hint="default"/>
+      </w:rPr>
+    </w:lvl>
+    <w:lvl w:ilvl="4">
+      <w:start w:val="1"/>
+      <w:numFmt w:val="bullet"/>
+      <w:lvlText w:val="◦"/>
+      <w:lvlJc w:val="left"/>
+      <w:pPr>
+        <w:tabs>
+          <w:tab w:val="num" w:pos="2160"/>
+        </w:tabs>
+        <w:ind w:left="2160" w:hanging="360"/>
+      </w:pPr>
+      <w:rPr>
+        <w:rFonts w:ascii="OpenSymbol" w:hAnsi="OpenSymbol" w:cs="OpenSymbol" w:hint="default"/>
+      </w:rPr>
+    </w:lvl>
+    <w:lvl w:ilvl="5">
+      <w:start w:val="1"/>
+      <w:numFmt w:val="bullet"/>
+      <w:lvlText w:val="▪"/>
+      <w:lvlJc w:val="left"/>
+      <w:pPr>
+        <w:tabs>
+          <w:tab w:val="num" w:pos="2520"/>
+        </w:tabs>
+        <w:ind w:left="2520" w:hanging="360"/>
+      </w:pPr>
+      <w:rPr>
+        <w:rFonts w:ascii="OpenSymbol" w:hAnsi="OpenSymbol" w:cs="OpenSymbol" w:hint="default"/>
+      </w:rPr>
+    </w:lvl>
+    <w:lvl w:ilvl="6">
+      <w:start w:val="1"/>
+      <w:numFmt w:val="bullet"/>
+      <w:lvlText w:val=""/>
+      <w:lvlJc w:val="left"/>
+      <w:pPr>
+        <w:tabs>
+          <w:tab w:val="num" w:pos="2880"/>
+        </w:tabs>
+        <w:ind w:left="2880" w:hanging="360"/>
+      </w:pPr>
+      <w:rPr>
+        <w:rFonts w:ascii="Symbol" w:hAnsi="Symbol" w:cs="Symbol" w:hint="default"/>
+      </w:rPr>
+    </w:lvl>
+    <w:lvl w:ilvl="7">
+      <w:start w:val="1"/>
+      <w:numFmt w:val="bullet"/>
+      <w:lvlText w:val="◦"/>
+      <w:lvlJc w:val="left"/>
+      <w:pPr>
+        <w:tabs>
+          <w:tab w:val="num" w:pos="3240"/>
+        </w:tabs>
+        <w:ind w:left="3240" w:hanging="360"/>
+      </w:pPr>
+      <w:rPr>
+        <w:rFonts w:ascii="OpenSymbol" w:hAnsi="OpenSymbol" w:cs="OpenSymbol" w:hint="default"/>
+      </w:rPr>
+    </w:lvl>
+    <w:lvl w:ilvl="8">
+      <w:start w:val="1"/>
+      <w:numFmt w:val="bullet"/>
+      <w:lvlText w:val="▪"/>
+      <w:lvlJc w:val="left"/>
+      <w:pPr>
+        <w:tabs>
+          <w:tab w:val="num" w:pos="3600"/>
+        </w:tabs>
+        <w:ind w:left="3600" w:hanging="360"/>
+      </w:pPr>
+      <w:rPr>
+        <w:rFonts w:ascii="OpenSymbol" w:hAnsi="OpenSymbol" w:cs="OpenSymbol" w:hint="default"/>
+      </w:rPr>
+    </w:lvl>
+  </w:abstractNum>
+  <w:abstractNum w:abstractNumId="9">
+    <w:lvl w:ilvl="0">
+      <w:start w:val="1"/>
       <w:numFmt w:val="none"/>
       <w:suff w:val="nothing"/>
       <w:lvlText w:val=""/>
@@ -2448,6 +3542,18 @@
   <w:num w:numId="5">
     <w:abstractNumId w:val="5"/>
   </w:num>
+  <w:num w:numId="6">
+    <w:abstractNumId w:val="6"/>
+  </w:num>
+  <w:num w:numId="7">
+    <w:abstractNumId w:val="7"/>
+  </w:num>
+  <w:num w:numId="8">
+    <w:abstractNumId w:val="8"/>
+  </w:num>
+  <w:num w:numId="9">
+    <w:abstractNumId w:val="9"/>
+  </w:num>
 </w:numbering>
 </file>
 
@@ -2776,6 +3882,18 @@
       <w:rFonts w:cs="OpenSymbol"/>
     </w:rPr>
   </w:style>
+  <w:style w:type="character" w:styleId="ListLabel49">
+    <w:name w:val="ListLabel 49"/>
+    <w:rPr>
+      <w:rFonts w:cs="Symbol"/>
+    </w:rPr>
+  </w:style>
+  <w:style w:type="character" w:styleId="ListLabel50">
+    <w:name w:val="ListLabel 50"/>
+    <w:rPr>
+      <w:rFonts w:cs="OpenSymbol"/>
+    </w:rPr>
+  </w:style>
   <w:style w:type="paragraph" w:styleId="Style15">
     <w:name w:val="Заголовок"/>
     <w:basedOn w:val="Normal"/>

</xml_diff>